<commit_message>
Signed-off-by: ashuo <478830798@qq.com> 操作文档
</commit_message>
<xml_diff>
--- a/doc/SMT防错料管理系统操作文档.docx
+++ b/doc/SMT防错料管理系统操作文档.docx
@@ -41,15 +41,15 @@
           <w:tab w:val="right" w:leader="dot" w:pos="8306"/>
         </w:tabs>
         <w:rPr>
-          <w:sz w:val="28"/>
-          <w:szCs w:val="28"/>
-        </w:rPr>
-      </w:pPr>
-      <w:r>
-        <w:rPr>
-          <w:rFonts w:hint="eastAsia"/>
-          <w:sz w:val="28"/>
-          <w:szCs w:val="28"/>
+          <w:sz w:val="30"/>
+          <w:szCs w:val="30"/>
+        </w:rPr>
+      </w:pPr>
+      <w:r>
+        <w:rPr>
+          <w:rFonts w:hint="eastAsia"/>
+          <w:sz w:val="30"/>
+          <w:szCs w:val="30"/>
           <w:lang w:val="en-US" w:eastAsia="zh-CN"/>
         </w:rPr>
         <w:fldChar w:fldCharType="begin"/>
@@ -57,8 +57,8 @@
       <w:r>
         <w:rPr>
           <w:rFonts w:hint="eastAsia"/>
-          <w:sz w:val="28"/>
-          <w:szCs w:val="28"/>
+          <w:sz w:val="30"/>
+          <w:szCs w:val="30"/>
           <w:lang w:val="en-US" w:eastAsia="zh-CN"/>
         </w:rPr>
         <w:instrText xml:space="preserve">TOC \o "1-3" \h \u </w:instrText>
@@ -66,8 +66,8 @@
       <w:r>
         <w:rPr>
           <w:rFonts w:hint="eastAsia"/>
-          <w:sz w:val="28"/>
-          <w:szCs w:val="28"/>
+          <w:sz w:val="30"/>
+          <w:szCs w:val="30"/>
           <w:lang w:val="en-US" w:eastAsia="zh-CN"/>
         </w:rPr>
         <w:fldChar w:fldCharType="separate"/>
@@ -75,8 +75,8 @@
       <w:r>
         <w:rPr>
           <w:rFonts w:hint="eastAsia"/>
-          <w:sz w:val="28"/>
-          <w:szCs w:val="28"/>
+          <w:sz w:val="30"/>
+          <w:szCs w:val="30"/>
           <w:lang w:val="en-US" w:eastAsia="zh-CN"/>
         </w:rPr>
         <w:fldChar w:fldCharType="begin"/>
@@ -84,17 +84,17 @@
       <w:r>
         <w:rPr>
           <w:rFonts w:hint="eastAsia"/>
-          <w:sz w:val="28"/>
-          <w:szCs w:val="28"/>
-          <w:lang w:val="en-US" w:eastAsia="zh-CN"/>
-        </w:rPr>
-        <w:instrText xml:space="preserve"> HYPERLINK \l _Toc2660 </w:instrText>
-      </w:r>
-      <w:r>
-        <w:rPr>
-          <w:rFonts w:hint="eastAsia"/>
-          <w:sz w:val="28"/>
-          <w:szCs w:val="28"/>
+          <w:sz w:val="30"/>
+          <w:szCs w:val="30"/>
+          <w:lang w:val="en-US" w:eastAsia="zh-CN"/>
+        </w:rPr>
+        <w:instrText xml:space="preserve"> HYPERLINK \l _Toc678 </w:instrText>
+      </w:r>
+      <w:r>
+        <w:rPr>
+          <w:rFonts w:hint="eastAsia"/>
+          <w:sz w:val="30"/>
+          <w:szCs w:val="30"/>
           <w:lang w:val="en-US" w:eastAsia="zh-CN"/>
         </w:rPr>
         <w:fldChar w:fldCharType="separate"/>
@@ -102,59 +102,59 @@
       <w:r>
         <w:rPr>
           <w:rFonts w:hint="eastAsia"/>
-          <w:sz w:val="28"/>
-          <w:szCs w:val="28"/>
+          <w:sz w:val="30"/>
+          <w:szCs w:val="30"/>
           <w:lang w:val="en-US" w:eastAsia="zh-CN"/>
         </w:rPr>
         <w:t>一、 进入网站</w:t>
       </w:r>
       <w:r>
         <w:rPr>
-          <w:sz w:val="28"/>
-          <w:szCs w:val="28"/>
+          <w:sz w:val="30"/>
+          <w:szCs w:val="30"/>
         </w:rPr>
         <w:tab/>
       </w:r>
       <w:r>
         <w:rPr>
-          <w:sz w:val="28"/>
-          <w:szCs w:val="28"/>
+          <w:sz w:val="30"/>
+          <w:szCs w:val="30"/>
         </w:rPr>
         <w:fldChar w:fldCharType="begin"/>
       </w:r>
       <w:r>
         <w:rPr>
-          <w:sz w:val="28"/>
-          <w:szCs w:val="28"/>
-        </w:rPr>
-        <w:instrText xml:space="preserve"> PAGEREF _Toc2660 </w:instrText>
-      </w:r>
-      <w:r>
-        <w:rPr>
-          <w:sz w:val="28"/>
-          <w:szCs w:val="28"/>
+          <w:sz w:val="30"/>
+          <w:szCs w:val="30"/>
+        </w:rPr>
+        <w:instrText xml:space="preserve"> PAGEREF _Toc678 </w:instrText>
+      </w:r>
+      <w:r>
+        <w:rPr>
+          <w:sz w:val="30"/>
+          <w:szCs w:val="30"/>
         </w:rPr>
         <w:fldChar w:fldCharType="separate"/>
       </w:r>
       <w:r>
         <w:rPr>
-          <w:sz w:val="28"/>
-          <w:szCs w:val="28"/>
-        </w:rPr>
-        <w:t>2</w:t>
-      </w:r>
-      <w:r>
-        <w:rPr>
-          <w:sz w:val="28"/>
-          <w:szCs w:val="28"/>
+          <w:sz w:val="30"/>
+          <w:szCs w:val="30"/>
+        </w:rPr>
+        <w:t>1</w:t>
+      </w:r>
+      <w:r>
+        <w:rPr>
+          <w:sz w:val="30"/>
+          <w:szCs w:val="30"/>
         </w:rPr>
         <w:fldChar w:fldCharType="end"/>
       </w:r>
       <w:r>
         <w:rPr>
           <w:rFonts w:hint="eastAsia"/>
-          <w:sz w:val="28"/>
-          <w:szCs w:val="28"/>
+          <w:sz w:val="30"/>
+          <w:szCs w:val="30"/>
           <w:lang w:val="en-US" w:eastAsia="zh-CN"/>
         </w:rPr>
         <w:fldChar w:fldCharType="end"/>
@@ -167,15 +167,15 @@
           <w:tab w:val="right" w:leader="dot" w:pos="8306"/>
         </w:tabs>
         <w:rPr>
-          <w:sz w:val="28"/>
-          <w:szCs w:val="28"/>
-        </w:rPr>
-      </w:pPr>
-      <w:r>
-        <w:rPr>
-          <w:rFonts w:hint="eastAsia"/>
-          <w:sz w:val="28"/>
-          <w:szCs w:val="28"/>
+          <w:sz w:val="30"/>
+          <w:szCs w:val="30"/>
+        </w:rPr>
+      </w:pPr>
+      <w:r>
+        <w:rPr>
+          <w:rFonts w:hint="eastAsia"/>
+          <w:sz w:val="30"/>
+          <w:szCs w:val="30"/>
           <w:lang w:val="en-US" w:eastAsia="zh-CN"/>
         </w:rPr>
         <w:fldChar w:fldCharType="begin"/>
@@ -183,17 +183,17 @@
       <w:r>
         <w:rPr>
           <w:rFonts w:hint="eastAsia"/>
-          <w:sz w:val="28"/>
-          <w:szCs w:val="28"/>
-          <w:lang w:val="en-US" w:eastAsia="zh-CN"/>
-        </w:rPr>
-        <w:instrText xml:space="preserve"> HYPERLINK \l _Toc25430 </w:instrText>
-      </w:r>
-      <w:r>
-        <w:rPr>
-          <w:rFonts w:hint="eastAsia"/>
-          <w:sz w:val="28"/>
-          <w:szCs w:val="28"/>
+          <w:sz w:val="30"/>
+          <w:szCs w:val="30"/>
+          <w:lang w:val="en-US" w:eastAsia="zh-CN"/>
+        </w:rPr>
+        <w:instrText xml:space="preserve"> HYPERLINK \l _Toc27680 </w:instrText>
+      </w:r>
+      <w:r>
+        <w:rPr>
+          <w:rFonts w:hint="eastAsia"/>
+          <w:sz w:val="30"/>
+          <w:szCs w:val="30"/>
           <w:lang w:val="en-US" w:eastAsia="zh-CN"/>
         </w:rPr>
         <w:fldChar w:fldCharType="separate"/>
@@ -201,59 +201,59 @@
       <w:r>
         <w:rPr>
           <w:rFonts w:hint="eastAsia"/>
-          <w:sz w:val="28"/>
-          <w:szCs w:val="28"/>
-          <w:lang w:val="en-US" w:eastAsia="zh-CN"/>
-        </w:rPr>
-        <w:t>1、通过网站链接 http://wx.jimi-iot.com/eps_server/user/goLogin   进入登录界面</w:t>
-      </w:r>
-      <w:r>
-        <w:rPr>
-          <w:sz w:val="28"/>
-          <w:szCs w:val="28"/>
+          <w:sz w:val="30"/>
+          <w:szCs w:val="30"/>
+          <w:lang w:val="en-US" w:eastAsia="zh-CN"/>
+        </w:rPr>
+        <w:t>1、点击登录进入首页</w:t>
+      </w:r>
+      <w:r>
+        <w:rPr>
+          <w:sz w:val="30"/>
+          <w:szCs w:val="30"/>
         </w:rPr>
         <w:tab/>
       </w:r>
       <w:r>
         <w:rPr>
-          <w:sz w:val="28"/>
-          <w:szCs w:val="28"/>
+          <w:sz w:val="30"/>
+          <w:szCs w:val="30"/>
         </w:rPr>
         <w:fldChar w:fldCharType="begin"/>
       </w:r>
       <w:r>
         <w:rPr>
-          <w:sz w:val="28"/>
-          <w:szCs w:val="28"/>
-        </w:rPr>
-        <w:instrText xml:space="preserve"> PAGEREF _Toc25430 </w:instrText>
-      </w:r>
-      <w:r>
-        <w:rPr>
-          <w:sz w:val="28"/>
-          <w:szCs w:val="28"/>
+          <w:sz w:val="30"/>
+          <w:szCs w:val="30"/>
+        </w:rPr>
+        <w:instrText xml:space="preserve"> PAGEREF _Toc27680 </w:instrText>
+      </w:r>
+      <w:r>
+        <w:rPr>
+          <w:sz w:val="30"/>
+          <w:szCs w:val="30"/>
         </w:rPr>
         <w:fldChar w:fldCharType="separate"/>
       </w:r>
       <w:r>
         <w:rPr>
-          <w:sz w:val="28"/>
-          <w:szCs w:val="28"/>
+          <w:sz w:val="30"/>
+          <w:szCs w:val="30"/>
         </w:rPr>
         <w:t>2</w:t>
       </w:r>
       <w:r>
         <w:rPr>
-          <w:sz w:val="28"/>
-          <w:szCs w:val="28"/>
+          <w:sz w:val="30"/>
+          <w:szCs w:val="30"/>
         </w:rPr>
         <w:fldChar w:fldCharType="end"/>
       </w:r>
       <w:r>
         <w:rPr>
           <w:rFonts w:hint="eastAsia"/>
-          <w:sz w:val="28"/>
-          <w:szCs w:val="28"/>
+          <w:sz w:val="30"/>
+          <w:szCs w:val="30"/>
           <w:lang w:val="en-US" w:eastAsia="zh-CN"/>
         </w:rPr>
         <w:fldChar w:fldCharType="end"/>
@@ -266,15 +266,15 @@
           <w:tab w:val="right" w:leader="dot" w:pos="8306"/>
         </w:tabs>
         <w:rPr>
-          <w:sz w:val="28"/>
-          <w:szCs w:val="28"/>
-        </w:rPr>
-      </w:pPr>
-      <w:r>
-        <w:rPr>
-          <w:rFonts w:hint="eastAsia"/>
-          <w:sz w:val="28"/>
-          <w:szCs w:val="28"/>
+          <w:sz w:val="30"/>
+          <w:szCs w:val="30"/>
+        </w:rPr>
+      </w:pPr>
+      <w:r>
+        <w:rPr>
+          <w:rFonts w:hint="eastAsia"/>
+          <w:sz w:val="30"/>
+          <w:szCs w:val="30"/>
           <w:lang w:val="en-US" w:eastAsia="zh-CN"/>
         </w:rPr>
         <w:fldChar w:fldCharType="begin"/>
@@ -282,17 +282,17 @@
       <w:r>
         <w:rPr>
           <w:rFonts w:hint="eastAsia"/>
-          <w:sz w:val="28"/>
-          <w:szCs w:val="28"/>
-          <w:lang w:val="en-US" w:eastAsia="zh-CN"/>
-        </w:rPr>
-        <w:instrText xml:space="preserve"> HYPERLINK \l _Toc3904 </w:instrText>
-      </w:r>
-      <w:r>
-        <w:rPr>
-          <w:rFonts w:hint="eastAsia"/>
-          <w:sz w:val="28"/>
-          <w:szCs w:val="28"/>
+          <w:sz w:val="30"/>
+          <w:szCs w:val="30"/>
+          <w:lang w:val="en-US" w:eastAsia="zh-CN"/>
+        </w:rPr>
+        <w:instrText xml:space="preserve"> HYPERLINK \l _Toc30510 </w:instrText>
+      </w:r>
+      <w:r>
+        <w:rPr>
+          <w:rFonts w:hint="eastAsia"/>
+          <w:sz w:val="30"/>
+          <w:szCs w:val="30"/>
           <w:lang w:val="en-US" w:eastAsia="zh-CN"/>
         </w:rPr>
         <w:fldChar w:fldCharType="separate"/>
@@ -300,59 +300,158 @@
       <w:r>
         <w:rPr>
           <w:rFonts w:hint="eastAsia"/>
-          <w:sz w:val="28"/>
-          <w:szCs w:val="28"/>
-          <w:lang w:val="en-US" w:eastAsia="zh-CN"/>
-        </w:rPr>
-        <w:t>2、点击登录进入首页</w:t>
-      </w:r>
-      <w:r>
-        <w:rPr>
-          <w:sz w:val="28"/>
-          <w:szCs w:val="28"/>
+          <w:sz w:val="30"/>
+          <w:szCs w:val="30"/>
+          <w:lang w:val="en-US" w:eastAsia="zh-CN"/>
+        </w:rPr>
+        <w:t>2、按箭头指示点击左侧导航栏进行相关选项</w:t>
+      </w:r>
+      <w:r>
+        <w:rPr>
+          <w:sz w:val="30"/>
+          <w:szCs w:val="30"/>
         </w:rPr>
         <w:tab/>
       </w:r>
       <w:r>
         <w:rPr>
-          <w:sz w:val="28"/>
-          <w:szCs w:val="28"/>
+          <w:sz w:val="30"/>
+          <w:szCs w:val="30"/>
         </w:rPr>
         <w:fldChar w:fldCharType="begin"/>
       </w:r>
       <w:r>
         <w:rPr>
-          <w:sz w:val="28"/>
-          <w:szCs w:val="28"/>
-        </w:rPr>
-        <w:instrText xml:space="preserve"> PAGEREF _Toc3904 </w:instrText>
-      </w:r>
-      <w:r>
-        <w:rPr>
-          <w:sz w:val="28"/>
-          <w:szCs w:val="28"/>
+          <w:sz w:val="30"/>
+          <w:szCs w:val="30"/>
+        </w:rPr>
+        <w:instrText xml:space="preserve"> PAGEREF _Toc30510 </w:instrText>
+      </w:r>
+      <w:r>
+        <w:rPr>
+          <w:sz w:val="30"/>
+          <w:szCs w:val="30"/>
         </w:rPr>
         <w:fldChar w:fldCharType="separate"/>
       </w:r>
       <w:r>
         <w:rPr>
-          <w:sz w:val="28"/>
-          <w:szCs w:val="28"/>
+          <w:sz w:val="30"/>
+          <w:szCs w:val="30"/>
         </w:rPr>
         <w:t>2</w:t>
       </w:r>
       <w:r>
         <w:rPr>
-          <w:sz w:val="28"/>
-          <w:szCs w:val="28"/>
+          <w:sz w:val="30"/>
+          <w:szCs w:val="30"/>
         </w:rPr>
         <w:fldChar w:fldCharType="end"/>
       </w:r>
       <w:r>
         <w:rPr>
           <w:rFonts w:hint="eastAsia"/>
-          <w:sz w:val="28"/>
-          <w:szCs w:val="28"/>
+          <w:sz w:val="30"/>
+          <w:szCs w:val="30"/>
+          <w:lang w:val="en-US" w:eastAsia="zh-CN"/>
+        </w:rPr>
+        <w:fldChar w:fldCharType="end"/>
+      </w:r>
+    </w:p>
+    <w:p>
+      <w:pPr>
+        <w:pStyle w:val="5"/>
+        <w:tabs>
+          <w:tab w:val="right" w:leader="dot" w:pos="8306"/>
+        </w:tabs>
+        <w:rPr>
+          <w:sz w:val="30"/>
+          <w:szCs w:val="30"/>
+        </w:rPr>
+      </w:pPr>
+      <w:r>
+        <w:rPr>
+          <w:rFonts w:hint="eastAsia"/>
+          <w:sz w:val="30"/>
+          <w:szCs w:val="30"/>
+          <w:lang w:val="en-US" w:eastAsia="zh-CN"/>
+        </w:rPr>
+        <w:fldChar w:fldCharType="begin"/>
+      </w:r>
+      <w:r>
+        <w:rPr>
+          <w:rFonts w:hint="eastAsia"/>
+          <w:sz w:val="30"/>
+          <w:szCs w:val="30"/>
+          <w:lang w:val="en-US" w:eastAsia="zh-CN"/>
+        </w:rPr>
+        <w:instrText xml:space="preserve"> HYPERLINK \l _Toc13288 </w:instrText>
+      </w:r>
+      <w:r>
+        <w:rPr>
+          <w:rFonts w:hint="eastAsia"/>
+          <w:sz w:val="30"/>
+          <w:szCs w:val="30"/>
+          <w:lang w:val="en-US" w:eastAsia="zh-CN"/>
+        </w:rPr>
+        <w:fldChar w:fldCharType="separate"/>
+      </w:r>
+      <w:r>
+        <w:rPr>
+          <w:rFonts w:hint="eastAsia"/>
+          <w:sz w:val="30"/>
+          <w:szCs w:val="30"/>
+          <w:lang w:val="en-US" w:eastAsia="zh-CN"/>
+        </w:rPr>
+        <w:t>二、 相关操作</w:t>
+      </w:r>
+      <w:r>
+        <w:rPr>
+          <w:sz w:val="30"/>
+          <w:szCs w:val="30"/>
+        </w:rPr>
+        <w:tab/>
+      </w:r>
+      <w:r>
+        <w:rPr>
+          <w:sz w:val="30"/>
+          <w:szCs w:val="30"/>
+        </w:rPr>
+        <w:fldChar w:fldCharType="begin"/>
+      </w:r>
+      <w:r>
+        <w:rPr>
+          <w:sz w:val="30"/>
+          <w:szCs w:val="30"/>
+        </w:rPr>
+        <w:instrText xml:space="preserve"> PAGEREF _Toc13288 </w:instrText>
+      </w:r>
+      <w:r>
+        <w:rPr>
+          <w:sz w:val="30"/>
+          <w:szCs w:val="30"/>
+        </w:rPr>
+        <w:fldChar w:fldCharType="separate"/>
+      </w:r>
+      <w:r>
+        <w:rPr>
+          <w:sz w:val="30"/>
+          <w:szCs w:val="30"/>
+        </w:rPr>
+        <w:t>2</w:t>
+      </w:r>
+      <w:r>
+        <w:rPr>
+          <w:sz w:val="30"/>
+          <w:szCs w:val="30"/>
+        </w:rPr>
+        <w:fldChar w:fldCharType="end"/>
+      </w:r>
+      <w:r>
+        <w:rPr>
+          <w:rFonts w:hint="eastAsia"/>
+          <w:sz w:val="30"/>
+          <w:szCs w:val="30"/>
           <w:lang w:val="en-US" w:eastAsia="zh-CN"/>
         </w:rPr>
         <w:fldChar w:fldCharType="end"/>
@@ -365,15 +464,15 @@
           <w:tab w:val="right" w:leader="dot" w:pos="8306"/>
         </w:tabs>
         <w:rPr>
-          <w:sz w:val="28"/>
-          <w:szCs w:val="28"/>
-        </w:rPr>
-      </w:pPr>
-      <w:r>
-        <w:rPr>
-          <w:rFonts w:hint="eastAsia"/>
-          <w:sz w:val="28"/>
-          <w:szCs w:val="28"/>
+          <w:sz w:val="30"/>
+          <w:szCs w:val="30"/>
+        </w:rPr>
+      </w:pPr>
+      <w:r>
+        <w:rPr>
+          <w:rFonts w:hint="eastAsia"/>
+          <w:sz w:val="30"/>
+          <w:szCs w:val="30"/>
           <w:lang w:val="en-US" w:eastAsia="zh-CN"/>
         </w:rPr>
         <w:fldChar w:fldCharType="begin"/>
@@ -381,17 +480,17 @@
       <w:r>
         <w:rPr>
           <w:rFonts w:hint="eastAsia"/>
-          <w:sz w:val="28"/>
-          <w:szCs w:val="28"/>
-          <w:lang w:val="en-US" w:eastAsia="zh-CN"/>
-        </w:rPr>
-        <w:instrText xml:space="preserve"> HYPERLINK \l _Toc19061 </w:instrText>
-      </w:r>
-      <w:r>
-        <w:rPr>
-          <w:rFonts w:hint="eastAsia"/>
-          <w:sz w:val="28"/>
-          <w:szCs w:val="28"/>
+          <w:sz w:val="30"/>
+          <w:szCs w:val="30"/>
+          <w:lang w:val="en-US" w:eastAsia="zh-CN"/>
+        </w:rPr>
+        <w:instrText xml:space="preserve"> HYPERLINK \l _Toc23036 </w:instrText>
+      </w:r>
+      <w:r>
+        <w:rPr>
+          <w:rFonts w:hint="eastAsia"/>
+          <w:sz w:val="30"/>
+          <w:szCs w:val="30"/>
           <w:lang w:val="en-US" w:eastAsia="zh-CN"/>
         </w:rPr>
         <w:fldChar w:fldCharType="separate"/>
@@ -399,59 +498,59 @@
       <w:r>
         <w:rPr>
           <w:rFonts w:hint="eastAsia"/>
-          <w:sz w:val="28"/>
-          <w:szCs w:val="28"/>
-          <w:lang w:val="en-US" w:eastAsia="zh-CN"/>
-        </w:rPr>
-        <w:t>3、按箭头指示点击左侧导航栏进行相关选项</w:t>
-      </w:r>
-      <w:r>
-        <w:rPr>
-          <w:sz w:val="28"/>
-          <w:szCs w:val="28"/>
+          <w:sz w:val="30"/>
+          <w:szCs w:val="30"/>
+          <w:lang w:val="en-US" w:eastAsia="zh-CN"/>
+        </w:rPr>
+        <w:t>1、“管理”菜单下面分“人员管理”和“站位表管理”</w:t>
+      </w:r>
+      <w:r>
+        <w:rPr>
+          <w:sz w:val="30"/>
+          <w:szCs w:val="30"/>
         </w:rPr>
         <w:tab/>
       </w:r>
       <w:r>
         <w:rPr>
-          <w:sz w:val="28"/>
-          <w:szCs w:val="28"/>
+          <w:sz w:val="30"/>
+          <w:szCs w:val="30"/>
         </w:rPr>
         <w:fldChar w:fldCharType="begin"/>
       </w:r>
       <w:r>
         <w:rPr>
-          <w:sz w:val="28"/>
-          <w:szCs w:val="28"/>
-        </w:rPr>
-        <w:instrText xml:space="preserve"> PAGEREF _Toc19061 </w:instrText>
-      </w:r>
-      <w:r>
-        <w:rPr>
-          <w:sz w:val="28"/>
-          <w:szCs w:val="28"/>
+          <w:sz w:val="30"/>
+          <w:szCs w:val="30"/>
+        </w:rPr>
+        <w:instrText xml:space="preserve"> PAGEREF _Toc23036 </w:instrText>
+      </w:r>
+      <w:r>
+        <w:rPr>
+          <w:sz w:val="30"/>
+          <w:szCs w:val="30"/>
         </w:rPr>
         <w:fldChar w:fldCharType="separate"/>
       </w:r>
       <w:r>
         <w:rPr>
-          <w:sz w:val="28"/>
-          <w:szCs w:val="28"/>
+          <w:sz w:val="30"/>
+          <w:szCs w:val="30"/>
         </w:rPr>
         <w:t>2</w:t>
       </w:r>
       <w:r>
         <w:rPr>
-          <w:sz w:val="28"/>
-          <w:szCs w:val="28"/>
+          <w:sz w:val="30"/>
+          <w:szCs w:val="30"/>
         </w:rPr>
         <w:fldChar w:fldCharType="end"/>
       </w:r>
       <w:r>
         <w:rPr>
           <w:rFonts w:hint="eastAsia"/>
-          <w:sz w:val="28"/>
-          <w:szCs w:val="28"/>
+          <w:sz w:val="30"/>
+          <w:szCs w:val="30"/>
           <w:lang w:val="en-US" w:eastAsia="zh-CN"/>
         </w:rPr>
         <w:fldChar w:fldCharType="end"/>
@@ -459,20 +558,20 @@
     </w:p>
     <w:p>
       <w:pPr>
-        <w:pStyle w:val="5"/>
+        <w:pStyle w:val="4"/>
         <w:tabs>
           <w:tab w:val="right" w:leader="dot" w:pos="8306"/>
         </w:tabs>
         <w:rPr>
-          <w:sz w:val="28"/>
-          <w:szCs w:val="28"/>
-        </w:rPr>
-      </w:pPr>
-      <w:r>
-        <w:rPr>
-          <w:rFonts w:hint="eastAsia"/>
-          <w:sz w:val="28"/>
-          <w:szCs w:val="28"/>
+          <w:sz w:val="30"/>
+          <w:szCs w:val="30"/>
+        </w:rPr>
+      </w:pPr>
+      <w:r>
+        <w:rPr>
+          <w:rFonts w:hint="eastAsia"/>
+          <w:sz w:val="30"/>
+          <w:szCs w:val="30"/>
           <w:lang w:val="en-US" w:eastAsia="zh-CN"/>
         </w:rPr>
         <w:fldChar w:fldCharType="begin"/>
@@ -480,17 +579,17 @@
       <w:r>
         <w:rPr>
           <w:rFonts w:hint="eastAsia"/>
-          <w:sz w:val="28"/>
-          <w:szCs w:val="28"/>
-          <w:lang w:val="en-US" w:eastAsia="zh-CN"/>
-        </w:rPr>
-        <w:instrText xml:space="preserve"> HYPERLINK \l _Toc29294 </w:instrText>
-      </w:r>
-      <w:r>
-        <w:rPr>
-          <w:rFonts w:hint="eastAsia"/>
-          <w:sz w:val="28"/>
-          <w:szCs w:val="28"/>
+          <w:sz w:val="30"/>
+          <w:szCs w:val="30"/>
+          <w:lang w:val="en-US" w:eastAsia="zh-CN"/>
+        </w:rPr>
+        <w:instrText xml:space="preserve"> HYPERLINK \l _Toc12585 </w:instrText>
+      </w:r>
+      <w:r>
+        <w:rPr>
+          <w:rFonts w:hint="eastAsia"/>
+          <w:sz w:val="30"/>
+          <w:szCs w:val="30"/>
           <w:lang w:val="en-US" w:eastAsia="zh-CN"/>
         </w:rPr>
         <w:fldChar w:fldCharType="separate"/>
@@ -498,59 +597,257 @@
       <w:r>
         <w:rPr>
           <w:rFonts w:hint="eastAsia"/>
-          <w:sz w:val="28"/>
-          <w:szCs w:val="28"/>
-          <w:lang w:val="en-US" w:eastAsia="zh-CN"/>
-        </w:rPr>
-        <w:t>二、 相关操作</w:t>
-      </w:r>
-      <w:r>
-        <w:rPr>
-          <w:sz w:val="28"/>
-          <w:szCs w:val="28"/>
+          <w:sz w:val="30"/>
+          <w:szCs w:val="30"/>
+          <w:lang w:val="en-US" w:eastAsia="zh-CN"/>
+        </w:rPr>
+        <w:t>1.1、人员管理</w:t>
+      </w:r>
+      <w:r>
+        <w:rPr>
+          <w:sz w:val="30"/>
+          <w:szCs w:val="30"/>
         </w:rPr>
         <w:tab/>
       </w:r>
       <w:r>
         <w:rPr>
-          <w:sz w:val="28"/>
-          <w:szCs w:val="28"/>
+          <w:sz w:val="30"/>
+          <w:szCs w:val="30"/>
         </w:rPr>
         <w:fldChar w:fldCharType="begin"/>
       </w:r>
       <w:r>
         <w:rPr>
-          <w:sz w:val="28"/>
-          <w:szCs w:val="28"/>
-        </w:rPr>
-        <w:instrText xml:space="preserve"> PAGEREF _Toc29294 </w:instrText>
-      </w:r>
-      <w:r>
-        <w:rPr>
-          <w:sz w:val="28"/>
-          <w:szCs w:val="28"/>
+          <w:sz w:val="30"/>
+          <w:szCs w:val="30"/>
+        </w:rPr>
+        <w:instrText xml:space="preserve"> PAGEREF _Toc12585 </w:instrText>
+      </w:r>
+      <w:r>
+        <w:rPr>
+          <w:sz w:val="30"/>
+          <w:szCs w:val="30"/>
         </w:rPr>
         <w:fldChar w:fldCharType="separate"/>
       </w:r>
       <w:r>
         <w:rPr>
-          <w:sz w:val="28"/>
-          <w:szCs w:val="28"/>
+          <w:sz w:val="30"/>
+          <w:szCs w:val="30"/>
         </w:rPr>
         <w:t>3</w:t>
       </w:r>
       <w:r>
         <w:rPr>
-          <w:sz w:val="28"/>
-          <w:szCs w:val="28"/>
+          <w:sz w:val="30"/>
+          <w:szCs w:val="30"/>
         </w:rPr>
         <w:fldChar w:fldCharType="end"/>
       </w:r>
       <w:r>
         <w:rPr>
           <w:rFonts w:hint="eastAsia"/>
-          <w:sz w:val="28"/>
-          <w:szCs w:val="28"/>
+          <w:sz w:val="30"/>
+          <w:szCs w:val="30"/>
+          <w:lang w:val="en-US" w:eastAsia="zh-CN"/>
+        </w:rPr>
+        <w:fldChar w:fldCharType="end"/>
+      </w:r>
+    </w:p>
+    <w:p>
+      <w:pPr>
+        <w:pStyle w:val="4"/>
+        <w:tabs>
+          <w:tab w:val="right" w:leader="dot" w:pos="8306"/>
+        </w:tabs>
+        <w:rPr>
+          <w:sz w:val="30"/>
+          <w:szCs w:val="30"/>
+        </w:rPr>
+      </w:pPr>
+      <w:r>
+        <w:rPr>
+          <w:rFonts w:hint="eastAsia"/>
+          <w:sz w:val="30"/>
+          <w:szCs w:val="30"/>
+          <w:lang w:val="en-US" w:eastAsia="zh-CN"/>
+        </w:rPr>
+        <w:fldChar w:fldCharType="begin"/>
+      </w:r>
+      <w:r>
+        <w:rPr>
+          <w:rFonts w:hint="eastAsia"/>
+          <w:sz w:val="30"/>
+          <w:szCs w:val="30"/>
+          <w:lang w:val="en-US" w:eastAsia="zh-CN"/>
+        </w:rPr>
+        <w:instrText xml:space="preserve"> HYPERLINK \l _Toc29908 </w:instrText>
+      </w:r>
+      <w:r>
+        <w:rPr>
+          <w:rFonts w:hint="eastAsia"/>
+          <w:sz w:val="30"/>
+          <w:szCs w:val="30"/>
+          <w:lang w:val="en-US" w:eastAsia="zh-CN"/>
+        </w:rPr>
+        <w:fldChar w:fldCharType="separate"/>
+      </w:r>
+      <w:r>
+        <w:rPr>
+          <w:rFonts w:hint="eastAsia"/>
+          <w:sz w:val="30"/>
+          <w:szCs w:val="30"/>
+          <w:lang w:val="en-US" w:eastAsia="zh-CN"/>
+        </w:rPr>
+        <w:t>1.2、站位表管理</w:t>
+      </w:r>
+      <w:r>
+        <w:rPr>
+          <w:sz w:val="30"/>
+          <w:szCs w:val="30"/>
+        </w:rPr>
+        <w:tab/>
+      </w:r>
+      <w:r>
+        <w:rPr>
+          <w:sz w:val="30"/>
+          <w:szCs w:val="30"/>
+        </w:rPr>
+        <w:fldChar w:fldCharType="begin"/>
+      </w:r>
+      <w:r>
+        <w:rPr>
+          <w:sz w:val="30"/>
+          <w:szCs w:val="30"/>
+        </w:rPr>
+        <w:instrText xml:space="preserve"> PAGEREF _Toc29908 </w:instrText>
+      </w:r>
+      <w:r>
+        <w:rPr>
+          <w:sz w:val="30"/>
+          <w:szCs w:val="30"/>
+        </w:rPr>
+        <w:fldChar w:fldCharType="separate"/>
+      </w:r>
+      <w:r>
+        <w:rPr>
+          <w:sz w:val="30"/>
+          <w:szCs w:val="30"/>
+        </w:rPr>
+        <w:t>5</w:t>
+      </w:r>
+      <w:r>
+        <w:rPr>
+          <w:sz w:val="30"/>
+          <w:szCs w:val="30"/>
+        </w:rPr>
+        <w:fldChar w:fldCharType="end"/>
+      </w:r>
+      <w:r>
+        <w:rPr>
+          <w:rFonts w:hint="eastAsia"/>
+          <w:sz w:val="30"/>
+          <w:szCs w:val="30"/>
+          <w:lang w:val="en-US" w:eastAsia="zh-CN"/>
+        </w:rPr>
+        <w:fldChar w:fldCharType="end"/>
+      </w:r>
+    </w:p>
+    <w:p>
+      <w:pPr>
+        <w:pStyle w:val="4"/>
+        <w:tabs>
+          <w:tab w:val="right" w:leader="dot" w:pos="8306"/>
+        </w:tabs>
+        <w:rPr>
+          <w:sz w:val="30"/>
+          <w:szCs w:val="30"/>
+        </w:rPr>
+      </w:pPr>
+      <w:r>
+        <w:rPr>
+          <w:rFonts w:hint="eastAsia"/>
+          <w:sz w:val="30"/>
+          <w:szCs w:val="30"/>
+          <w:lang w:val="en-US" w:eastAsia="zh-CN"/>
+        </w:rPr>
+        <w:fldChar w:fldCharType="begin"/>
+      </w:r>
+      <w:r>
+        <w:rPr>
+          <w:rFonts w:hint="eastAsia"/>
+          <w:sz w:val="30"/>
+          <w:szCs w:val="30"/>
+          <w:lang w:val="en-US" w:eastAsia="zh-CN"/>
+        </w:rPr>
+        <w:instrText xml:space="preserve"> HYPERLINK \l _Toc7666 </w:instrText>
+      </w:r>
+      <w:r>
+        <w:rPr>
+          <w:rFonts w:hint="eastAsia"/>
+          <w:sz w:val="30"/>
+          <w:szCs w:val="30"/>
+          <w:lang w:val="en-US" w:eastAsia="zh-CN"/>
+        </w:rPr>
+        <w:fldChar w:fldCharType="separate"/>
+      </w:r>
+      <w:r>
+        <w:rPr>
+          <w:rFonts w:hint="eastAsia"/>
+          <w:sz w:val="30"/>
+          <w:szCs w:val="30"/>
+          <w:lang w:val="en-US" w:eastAsia="zh-CN"/>
+        </w:rPr>
+        <w:t>1.3报警配置页面</w:t>
+      </w:r>
+      <w:r>
+        <w:rPr>
+          <w:sz w:val="30"/>
+          <w:szCs w:val="30"/>
+        </w:rPr>
+        <w:tab/>
+      </w:r>
+      <w:r>
+        <w:rPr>
+          <w:sz w:val="30"/>
+          <w:szCs w:val="30"/>
+        </w:rPr>
+        <w:fldChar w:fldCharType="begin"/>
+      </w:r>
+      <w:r>
+        <w:rPr>
+          <w:sz w:val="30"/>
+          <w:szCs w:val="30"/>
+        </w:rPr>
+        <w:instrText xml:space="preserve"> PAGEREF _Toc7666 </w:instrText>
+      </w:r>
+      <w:r>
+        <w:rPr>
+          <w:sz w:val="30"/>
+          <w:szCs w:val="30"/>
+        </w:rPr>
+        <w:fldChar w:fldCharType="separate"/>
+      </w:r>
+      <w:r>
+        <w:rPr>
+          <w:sz w:val="30"/>
+          <w:szCs w:val="30"/>
+        </w:rPr>
+        <w:t>7</w:t>
+      </w:r>
+      <w:r>
+        <w:rPr>
+          <w:sz w:val="30"/>
+          <w:szCs w:val="30"/>
+        </w:rPr>
+        <w:fldChar w:fldCharType="end"/>
+      </w:r>
+      <w:r>
+        <w:rPr>
+          <w:rFonts w:hint="eastAsia"/>
+          <w:sz w:val="30"/>
+          <w:szCs w:val="30"/>
           <w:lang w:val="en-US" w:eastAsia="zh-CN"/>
         </w:rPr>
         <w:fldChar w:fldCharType="end"/>
@@ -563,15 +860,15 @@
           <w:tab w:val="right" w:leader="dot" w:pos="8306"/>
         </w:tabs>
         <w:rPr>
-          <w:sz w:val="28"/>
-          <w:szCs w:val="28"/>
-        </w:rPr>
-      </w:pPr>
-      <w:r>
-        <w:rPr>
-          <w:rFonts w:hint="eastAsia"/>
-          <w:sz w:val="28"/>
-          <w:szCs w:val="28"/>
+          <w:sz w:val="30"/>
+          <w:szCs w:val="30"/>
+        </w:rPr>
+      </w:pPr>
+      <w:r>
+        <w:rPr>
+          <w:rFonts w:hint="eastAsia"/>
+          <w:sz w:val="30"/>
+          <w:szCs w:val="30"/>
           <w:lang w:val="en-US" w:eastAsia="zh-CN"/>
         </w:rPr>
         <w:fldChar w:fldCharType="begin"/>
@@ -579,17 +876,17 @@
       <w:r>
         <w:rPr>
           <w:rFonts w:hint="eastAsia"/>
-          <w:sz w:val="28"/>
-          <w:szCs w:val="28"/>
-          <w:lang w:val="en-US" w:eastAsia="zh-CN"/>
-        </w:rPr>
-        <w:instrText xml:space="preserve"> HYPERLINK \l _Toc27244 </w:instrText>
-      </w:r>
-      <w:r>
-        <w:rPr>
-          <w:rFonts w:hint="eastAsia"/>
-          <w:sz w:val="28"/>
-          <w:szCs w:val="28"/>
+          <w:sz w:val="30"/>
+          <w:szCs w:val="30"/>
+          <w:lang w:val="en-US" w:eastAsia="zh-CN"/>
+        </w:rPr>
+        <w:instrText xml:space="preserve"> HYPERLINK \l _Toc5929 </w:instrText>
+      </w:r>
+      <w:r>
+        <w:rPr>
+          <w:rFonts w:hint="eastAsia"/>
+          <w:sz w:val="30"/>
+          <w:szCs w:val="30"/>
           <w:lang w:val="en-US" w:eastAsia="zh-CN"/>
         </w:rPr>
         <w:fldChar w:fldCharType="separate"/>
@@ -597,59 +894,59 @@
       <w:r>
         <w:rPr>
           <w:rFonts w:hint="eastAsia"/>
-          <w:sz w:val="28"/>
-          <w:szCs w:val="28"/>
-          <w:lang w:val="en-US" w:eastAsia="zh-CN"/>
-        </w:rPr>
-        <w:t>1、“管理”菜单下面分“人员管理”和“站位表管理”</w:t>
-      </w:r>
-      <w:r>
-        <w:rPr>
-          <w:sz w:val="28"/>
-          <w:szCs w:val="28"/>
+          <w:sz w:val="30"/>
+          <w:szCs w:val="30"/>
+          <w:lang w:val="en-US" w:eastAsia="zh-CN"/>
+        </w:rPr>
+        <w:t>2、报表</w:t>
+      </w:r>
+      <w:r>
+        <w:rPr>
+          <w:sz w:val="30"/>
+          <w:szCs w:val="30"/>
         </w:rPr>
         <w:tab/>
       </w:r>
       <w:r>
         <w:rPr>
-          <w:sz w:val="28"/>
-          <w:szCs w:val="28"/>
+          <w:sz w:val="30"/>
+          <w:szCs w:val="30"/>
         </w:rPr>
         <w:fldChar w:fldCharType="begin"/>
       </w:r>
       <w:r>
         <w:rPr>
-          <w:sz w:val="28"/>
-          <w:szCs w:val="28"/>
-        </w:rPr>
-        <w:instrText xml:space="preserve"> PAGEREF _Toc27244 </w:instrText>
-      </w:r>
-      <w:r>
-        <w:rPr>
-          <w:sz w:val="28"/>
-          <w:szCs w:val="28"/>
+          <w:sz w:val="30"/>
+          <w:szCs w:val="30"/>
+        </w:rPr>
+        <w:instrText xml:space="preserve"> PAGEREF _Toc5929 </w:instrText>
+      </w:r>
+      <w:r>
+        <w:rPr>
+          <w:sz w:val="30"/>
+          <w:szCs w:val="30"/>
         </w:rPr>
         <w:fldChar w:fldCharType="separate"/>
       </w:r>
       <w:r>
         <w:rPr>
-          <w:sz w:val="28"/>
-          <w:szCs w:val="28"/>
-        </w:rPr>
-        <w:t>3</w:t>
-      </w:r>
-      <w:r>
-        <w:rPr>
-          <w:sz w:val="28"/>
-          <w:szCs w:val="28"/>
+          <w:sz w:val="30"/>
+          <w:szCs w:val="30"/>
+        </w:rPr>
+        <w:t>9</w:t>
+      </w:r>
+      <w:r>
+        <w:rPr>
+          <w:sz w:val="30"/>
+          <w:szCs w:val="30"/>
         </w:rPr>
         <w:fldChar w:fldCharType="end"/>
       </w:r>
       <w:r>
         <w:rPr>
           <w:rFonts w:hint="eastAsia"/>
-          <w:sz w:val="28"/>
-          <w:szCs w:val="28"/>
+          <w:sz w:val="30"/>
+          <w:szCs w:val="30"/>
           <w:lang w:val="en-US" w:eastAsia="zh-CN"/>
         </w:rPr>
         <w:fldChar w:fldCharType="end"/>
@@ -662,15 +959,15 @@
           <w:tab w:val="right" w:leader="dot" w:pos="8306"/>
         </w:tabs>
         <w:rPr>
-          <w:sz w:val="28"/>
-          <w:szCs w:val="28"/>
-        </w:rPr>
-      </w:pPr>
-      <w:r>
-        <w:rPr>
-          <w:rFonts w:hint="eastAsia"/>
-          <w:sz w:val="28"/>
-          <w:szCs w:val="28"/>
+          <w:sz w:val="30"/>
+          <w:szCs w:val="30"/>
+        </w:rPr>
+      </w:pPr>
+      <w:r>
+        <w:rPr>
+          <w:rFonts w:hint="eastAsia"/>
+          <w:sz w:val="30"/>
+          <w:szCs w:val="30"/>
           <w:lang w:val="en-US" w:eastAsia="zh-CN"/>
         </w:rPr>
         <w:fldChar w:fldCharType="begin"/>
@@ -678,17 +975,17 @@
       <w:r>
         <w:rPr>
           <w:rFonts w:hint="eastAsia"/>
-          <w:sz w:val="28"/>
-          <w:szCs w:val="28"/>
-          <w:lang w:val="en-US" w:eastAsia="zh-CN"/>
-        </w:rPr>
-        <w:instrText xml:space="preserve"> HYPERLINK \l _Toc31908 </w:instrText>
-      </w:r>
-      <w:r>
-        <w:rPr>
-          <w:rFonts w:hint="eastAsia"/>
-          <w:sz w:val="28"/>
-          <w:szCs w:val="28"/>
+          <w:sz w:val="30"/>
+          <w:szCs w:val="30"/>
+          <w:lang w:val="en-US" w:eastAsia="zh-CN"/>
+        </w:rPr>
+        <w:instrText xml:space="preserve"> HYPERLINK \l _Toc6910 </w:instrText>
+      </w:r>
+      <w:r>
+        <w:rPr>
+          <w:rFonts w:hint="eastAsia"/>
+          <w:sz w:val="30"/>
+          <w:szCs w:val="30"/>
           <w:lang w:val="en-US" w:eastAsia="zh-CN"/>
         </w:rPr>
         <w:fldChar w:fldCharType="separate"/>
@@ -696,59 +993,59 @@
       <w:r>
         <w:rPr>
           <w:rFonts w:hint="eastAsia"/>
-          <w:sz w:val="28"/>
-          <w:szCs w:val="28"/>
-          <w:lang w:val="en-US" w:eastAsia="zh-CN"/>
-        </w:rPr>
-        <w:t>1.1、人员管理</w:t>
-      </w:r>
-      <w:r>
-        <w:rPr>
-          <w:sz w:val="28"/>
-          <w:szCs w:val="28"/>
+          <w:sz w:val="30"/>
+          <w:szCs w:val="30"/>
+          <w:lang w:val="en-US" w:eastAsia="zh-CN"/>
+        </w:rPr>
+        <w:t>2.1、客户报表</w:t>
+      </w:r>
+      <w:r>
+        <w:rPr>
+          <w:sz w:val="30"/>
+          <w:szCs w:val="30"/>
         </w:rPr>
         <w:tab/>
       </w:r>
       <w:r>
         <w:rPr>
-          <w:sz w:val="28"/>
-          <w:szCs w:val="28"/>
+          <w:sz w:val="30"/>
+          <w:szCs w:val="30"/>
         </w:rPr>
         <w:fldChar w:fldCharType="begin"/>
       </w:r>
       <w:r>
         <w:rPr>
-          <w:sz w:val="28"/>
-          <w:szCs w:val="28"/>
-        </w:rPr>
-        <w:instrText xml:space="preserve"> PAGEREF _Toc31908 </w:instrText>
-      </w:r>
-      <w:r>
-        <w:rPr>
-          <w:sz w:val="28"/>
-          <w:szCs w:val="28"/>
+          <w:sz w:val="30"/>
+          <w:szCs w:val="30"/>
+        </w:rPr>
+        <w:instrText xml:space="preserve"> PAGEREF _Toc6910 </w:instrText>
+      </w:r>
+      <w:r>
+        <w:rPr>
+          <w:sz w:val="30"/>
+          <w:szCs w:val="30"/>
         </w:rPr>
         <w:fldChar w:fldCharType="separate"/>
       </w:r>
       <w:r>
         <w:rPr>
-          <w:sz w:val="28"/>
-          <w:szCs w:val="28"/>
-        </w:rPr>
-        <w:t>3</w:t>
-      </w:r>
-      <w:r>
-        <w:rPr>
-          <w:sz w:val="28"/>
-          <w:szCs w:val="28"/>
+          <w:sz w:val="30"/>
+          <w:szCs w:val="30"/>
+        </w:rPr>
+        <w:t>9</w:t>
+      </w:r>
+      <w:r>
+        <w:rPr>
+          <w:sz w:val="30"/>
+          <w:szCs w:val="30"/>
         </w:rPr>
         <w:fldChar w:fldCharType="end"/>
       </w:r>
       <w:r>
         <w:rPr>
           <w:rFonts w:hint="eastAsia"/>
-          <w:sz w:val="28"/>
-          <w:szCs w:val="28"/>
+          <w:sz w:val="30"/>
+          <w:szCs w:val="30"/>
           <w:lang w:val="en-US" w:eastAsia="zh-CN"/>
         </w:rPr>
         <w:fldChar w:fldCharType="end"/>
@@ -761,15 +1058,15 @@
           <w:tab w:val="right" w:leader="dot" w:pos="8306"/>
         </w:tabs>
         <w:rPr>
-          <w:sz w:val="28"/>
-          <w:szCs w:val="28"/>
-        </w:rPr>
-      </w:pPr>
-      <w:r>
-        <w:rPr>
-          <w:rFonts w:hint="eastAsia"/>
-          <w:sz w:val="28"/>
-          <w:szCs w:val="28"/>
+          <w:sz w:val="30"/>
+          <w:szCs w:val="30"/>
+        </w:rPr>
+      </w:pPr>
+      <w:r>
+        <w:rPr>
+          <w:rFonts w:hint="eastAsia"/>
+          <w:sz w:val="30"/>
+          <w:szCs w:val="30"/>
           <w:lang w:val="en-US" w:eastAsia="zh-CN"/>
         </w:rPr>
         <w:fldChar w:fldCharType="begin"/>
@@ -777,17 +1074,17 @@
       <w:r>
         <w:rPr>
           <w:rFonts w:hint="eastAsia"/>
-          <w:sz w:val="28"/>
-          <w:szCs w:val="28"/>
-          <w:lang w:val="en-US" w:eastAsia="zh-CN"/>
-        </w:rPr>
-        <w:instrText xml:space="preserve"> HYPERLINK \l _Toc14741 </w:instrText>
-      </w:r>
-      <w:r>
-        <w:rPr>
-          <w:rFonts w:hint="eastAsia"/>
-          <w:sz w:val="28"/>
-          <w:szCs w:val="28"/>
+          <w:sz w:val="30"/>
+          <w:szCs w:val="30"/>
+          <w:lang w:val="en-US" w:eastAsia="zh-CN"/>
+        </w:rPr>
+        <w:instrText xml:space="preserve"> HYPERLINK \l _Toc6526 </w:instrText>
+      </w:r>
+      <w:r>
+        <w:rPr>
+          <w:rFonts w:hint="eastAsia"/>
+          <w:sz w:val="30"/>
+          <w:szCs w:val="30"/>
           <w:lang w:val="en-US" w:eastAsia="zh-CN"/>
         </w:rPr>
         <w:fldChar w:fldCharType="separate"/>
@@ -795,158 +1092,59 @@
       <w:r>
         <w:rPr>
           <w:rFonts w:hint="eastAsia"/>
-          <w:sz w:val="28"/>
-          <w:szCs w:val="28"/>
-          <w:lang w:val="en-US" w:eastAsia="zh-CN"/>
-        </w:rPr>
-        <w:t>1.2、站位表管理</w:t>
-      </w:r>
-      <w:r>
-        <w:rPr>
-          <w:sz w:val="28"/>
-          <w:szCs w:val="28"/>
+          <w:sz w:val="30"/>
+          <w:szCs w:val="30"/>
+          <w:lang w:val="en-US" w:eastAsia="zh-CN"/>
+        </w:rPr>
+        <w:t>2.2、操作报表</w:t>
+      </w:r>
+      <w:r>
+        <w:rPr>
+          <w:sz w:val="30"/>
+          <w:szCs w:val="30"/>
         </w:rPr>
         <w:tab/>
       </w:r>
       <w:r>
         <w:rPr>
-          <w:sz w:val="28"/>
-          <w:szCs w:val="28"/>
+          <w:sz w:val="30"/>
+          <w:szCs w:val="30"/>
         </w:rPr>
         <w:fldChar w:fldCharType="begin"/>
       </w:r>
       <w:r>
         <w:rPr>
-          <w:sz w:val="28"/>
-          <w:szCs w:val="28"/>
-        </w:rPr>
-        <w:instrText xml:space="preserve"> PAGEREF _Toc14741 </w:instrText>
-      </w:r>
-      <w:r>
-        <w:rPr>
-          <w:sz w:val="28"/>
-          <w:szCs w:val="28"/>
+          <w:sz w:val="30"/>
+          <w:szCs w:val="30"/>
+        </w:rPr>
+        <w:instrText xml:space="preserve"> PAGEREF _Toc6526 </w:instrText>
+      </w:r>
+      <w:r>
+        <w:rPr>
+          <w:sz w:val="30"/>
+          <w:szCs w:val="30"/>
         </w:rPr>
         <w:fldChar w:fldCharType="separate"/>
       </w:r>
       <w:r>
         <w:rPr>
-          <w:sz w:val="28"/>
-          <w:szCs w:val="28"/>
-        </w:rPr>
-        <w:t>5</w:t>
-      </w:r>
-      <w:r>
-        <w:rPr>
-          <w:sz w:val="28"/>
-          <w:szCs w:val="28"/>
+          <w:sz w:val="30"/>
+          <w:szCs w:val="30"/>
+        </w:rPr>
+        <w:t>10</w:t>
+      </w:r>
+      <w:r>
+        <w:rPr>
+          <w:sz w:val="30"/>
+          <w:szCs w:val="30"/>
         </w:rPr>
         <w:fldChar w:fldCharType="end"/>
       </w:r>
       <w:r>
         <w:rPr>
           <w:rFonts w:hint="eastAsia"/>
-          <w:sz w:val="28"/>
-          <w:szCs w:val="28"/>
-          <w:lang w:val="en-US" w:eastAsia="zh-CN"/>
-        </w:rPr>
-        <w:fldChar w:fldCharType="end"/>
-      </w:r>
-    </w:p>
-    <w:p>
-      <w:pPr>
-        <w:pStyle w:val="6"/>
-        <w:tabs>
-          <w:tab w:val="right" w:leader="dot" w:pos="8306"/>
-        </w:tabs>
-        <w:rPr>
-          <w:sz w:val="28"/>
-          <w:szCs w:val="28"/>
-        </w:rPr>
-      </w:pPr>
-      <w:r>
-        <w:rPr>
-          <w:rFonts w:hint="eastAsia"/>
-          <w:sz w:val="28"/>
-          <w:szCs w:val="28"/>
-          <w:lang w:val="en-US" w:eastAsia="zh-CN"/>
-        </w:rPr>
-        <w:fldChar w:fldCharType="begin"/>
-      </w:r>
-      <w:r>
-        <w:rPr>
-          <w:rFonts w:hint="eastAsia"/>
-          <w:sz w:val="28"/>
-          <w:szCs w:val="28"/>
-          <w:lang w:val="en-US" w:eastAsia="zh-CN"/>
-        </w:rPr>
-        <w:instrText xml:space="preserve"> HYPERLINK \l _Toc16746 </w:instrText>
-      </w:r>
-      <w:r>
-        <w:rPr>
-          <w:rFonts w:hint="eastAsia"/>
-          <w:sz w:val="28"/>
-          <w:szCs w:val="28"/>
-          <w:lang w:val="en-US" w:eastAsia="zh-CN"/>
-        </w:rPr>
-        <w:fldChar w:fldCharType="separate"/>
-      </w:r>
-      <w:r>
-        <w:rPr>
-          <w:rFonts w:hint="eastAsia"/>
-          <w:sz w:val="28"/>
-          <w:szCs w:val="28"/>
-          <w:lang w:val="en-US" w:eastAsia="zh-CN"/>
-        </w:rPr>
-        <w:t>2、报表</w:t>
-      </w:r>
-      <w:r>
-        <w:rPr>
-          <w:sz w:val="28"/>
-          <w:szCs w:val="28"/>
-        </w:rPr>
-        <w:tab/>
-      </w:r>
-      <w:r>
-        <w:rPr>
-          <w:sz w:val="28"/>
-          <w:szCs w:val="28"/>
-        </w:rPr>
-        <w:fldChar w:fldCharType="begin"/>
-      </w:r>
-      <w:r>
-        <w:rPr>
-          <w:sz w:val="28"/>
-          <w:szCs w:val="28"/>
-        </w:rPr>
-        <w:instrText xml:space="preserve"> PAGEREF _Toc16746 </w:instrText>
-      </w:r>
-      <w:r>
-        <w:rPr>
-          <w:sz w:val="28"/>
-          <w:szCs w:val="28"/>
-        </w:rPr>
-        <w:fldChar w:fldCharType="separate"/>
-      </w:r>
-      <w:r>
-        <w:rPr>
-          <w:sz w:val="28"/>
-          <w:szCs w:val="28"/>
-        </w:rPr>
-        <w:t>6</w:t>
-      </w:r>
-      <w:r>
-        <w:rPr>
-          <w:sz w:val="28"/>
-          <w:szCs w:val="28"/>
-        </w:rPr>
-        <w:fldChar w:fldCharType="end"/>
-      </w:r>
-      <w:r>
-        <w:rPr>
-          <w:rFonts w:hint="eastAsia"/>
-          <w:sz w:val="28"/>
-          <w:szCs w:val="28"/>
+          <w:sz w:val="30"/>
+          <w:szCs w:val="30"/>
           <w:lang w:val="en-US" w:eastAsia="zh-CN"/>
         </w:rPr>
         <w:fldChar w:fldCharType="end"/>
@@ -959,15 +1157,15 @@
           <w:tab w:val="right" w:leader="dot" w:pos="8306"/>
         </w:tabs>
         <w:rPr>
-          <w:sz w:val="28"/>
-          <w:szCs w:val="28"/>
-        </w:rPr>
-      </w:pPr>
-      <w:r>
-        <w:rPr>
-          <w:rFonts w:hint="eastAsia"/>
-          <w:sz w:val="28"/>
-          <w:szCs w:val="28"/>
+          <w:sz w:val="30"/>
+          <w:szCs w:val="30"/>
+        </w:rPr>
+      </w:pPr>
+      <w:r>
+        <w:rPr>
+          <w:rFonts w:hint="eastAsia"/>
+          <w:sz w:val="30"/>
+          <w:szCs w:val="30"/>
           <w:lang w:val="en-US" w:eastAsia="zh-CN"/>
         </w:rPr>
         <w:fldChar w:fldCharType="begin"/>
@@ -975,17 +1173,17 @@
       <w:r>
         <w:rPr>
           <w:rFonts w:hint="eastAsia"/>
-          <w:sz w:val="28"/>
-          <w:szCs w:val="28"/>
-          <w:lang w:val="en-US" w:eastAsia="zh-CN"/>
-        </w:rPr>
-        <w:instrText xml:space="preserve"> HYPERLINK \l _Toc24991 </w:instrText>
-      </w:r>
-      <w:r>
-        <w:rPr>
-          <w:rFonts w:hint="eastAsia"/>
-          <w:sz w:val="28"/>
-          <w:szCs w:val="28"/>
+          <w:sz w:val="30"/>
+          <w:szCs w:val="30"/>
+          <w:lang w:val="en-US" w:eastAsia="zh-CN"/>
+        </w:rPr>
+        <w:instrText xml:space="preserve"> HYPERLINK \l _Toc14005 </w:instrText>
+      </w:r>
+      <w:r>
+        <w:rPr>
+          <w:rFonts w:hint="eastAsia"/>
+          <w:sz w:val="30"/>
+          <w:szCs w:val="30"/>
           <w:lang w:val="en-US" w:eastAsia="zh-CN"/>
         </w:rPr>
         <w:fldChar w:fldCharType="separate"/>
@@ -993,59 +1191,59 @@
       <w:r>
         <w:rPr>
           <w:rFonts w:hint="eastAsia"/>
-          <w:sz w:val="28"/>
-          <w:szCs w:val="28"/>
-          <w:lang w:val="en-US" w:eastAsia="zh-CN"/>
-        </w:rPr>
-        <w:t>2.1、客户报表</w:t>
-      </w:r>
-      <w:r>
-        <w:rPr>
-          <w:sz w:val="28"/>
-          <w:szCs w:val="28"/>
+          <w:sz w:val="30"/>
+          <w:szCs w:val="30"/>
+          <w:lang w:val="en-US" w:eastAsia="zh-CN"/>
+        </w:rPr>
+        <w:t>2.3、实时表格显示</w:t>
+      </w:r>
+      <w:r>
+        <w:rPr>
+          <w:sz w:val="30"/>
+          <w:szCs w:val="30"/>
         </w:rPr>
         <w:tab/>
       </w:r>
       <w:r>
         <w:rPr>
-          <w:sz w:val="28"/>
-          <w:szCs w:val="28"/>
+          <w:sz w:val="30"/>
+          <w:szCs w:val="30"/>
         </w:rPr>
         <w:fldChar w:fldCharType="begin"/>
       </w:r>
       <w:r>
         <w:rPr>
-          <w:sz w:val="28"/>
-          <w:szCs w:val="28"/>
-        </w:rPr>
-        <w:instrText xml:space="preserve"> PAGEREF _Toc24991 </w:instrText>
-      </w:r>
-      <w:r>
-        <w:rPr>
-          <w:sz w:val="28"/>
-          <w:szCs w:val="28"/>
+          <w:sz w:val="30"/>
+          <w:szCs w:val="30"/>
+        </w:rPr>
+        <w:instrText xml:space="preserve"> PAGEREF _Toc14005 </w:instrText>
+      </w:r>
+      <w:r>
+        <w:rPr>
+          <w:sz w:val="30"/>
+          <w:szCs w:val="30"/>
         </w:rPr>
         <w:fldChar w:fldCharType="separate"/>
       </w:r>
       <w:r>
         <w:rPr>
-          <w:sz w:val="28"/>
-          <w:szCs w:val="28"/>
-        </w:rPr>
-        <w:t>6</w:t>
-      </w:r>
-      <w:r>
-        <w:rPr>
-          <w:sz w:val="28"/>
-          <w:szCs w:val="28"/>
+          <w:sz w:val="30"/>
+          <w:szCs w:val="30"/>
+        </w:rPr>
+        <w:t>11</w:t>
+      </w:r>
+      <w:r>
+        <w:rPr>
+          <w:sz w:val="30"/>
+          <w:szCs w:val="30"/>
         </w:rPr>
         <w:fldChar w:fldCharType="end"/>
       </w:r>
       <w:r>
         <w:rPr>
           <w:rFonts w:hint="eastAsia"/>
-          <w:sz w:val="28"/>
-          <w:szCs w:val="28"/>
+          <w:sz w:val="30"/>
+          <w:szCs w:val="30"/>
           <w:lang w:val="en-US" w:eastAsia="zh-CN"/>
         </w:rPr>
         <w:fldChar w:fldCharType="end"/>
@@ -1058,15 +1256,15 @@
           <w:tab w:val="right" w:leader="dot" w:pos="8306"/>
         </w:tabs>
         <w:rPr>
-          <w:sz w:val="28"/>
-          <w:szCs w:val="28"/>
-        </w:rPr>
-      </w:pPr>
-      <w:r>
-        <w:rPr>
-          <w:rFonts w:hint="eastAsia"/>
-          <w:sz w:val="28"/>
-          <w:szCs w:val="28"/>
+          <w:sz w:val="30"/>
+          <w:szCs w:val="30"/>
+        </w:rPr>
+      </w:pPr>
+      <w:r>
+        <w:rPr>
+          <w:rFonts w:hint="eastAsia"/>
+          <w:sz w:val="30"/>
+          <w:szCs w:val="30"/>
           <w:lang w:val="en-US" w:eastAsia="zh-CN"/>
         </w:rPr>
         <w:fldChar w:fldCharType="begin"/>
@@ -1074,17 +1272,17 @@
       <w:r>
         <w:rPr>
           <w:rFonts w:hint="eastAsia"/>
-          <w:sz w:val="28"/>
-          <w:szCs w:val="28"/>
-          <w:lang w:val="en-US" w:eastAsia="zh-CN"/>
-        </w:rPr>
-        <w:instrText xml:space="preserve"> HYPERLINK \l _Toc16082 </w:instrText>
-      </w:r>
-      <w:r>
-        <w:rPr>
-          <w:rFonts w:hint="eastAsia"/>
-          <w:sz w:val="28"/>
-          <w:szCs w:val="28"/>
+          <w:sz w:val="30"/>
+          <w:szCs w:val="30"/>
+          <w:lang w:val="en-US" w:eastAsia="zh-CN"/>
+        </w:rPr>
+        <w:instrText xml:space="preserve"> HYPERLINK \l _Toc12510 </w:instrText>
+      </w:r>
+      <w:r>
+        <w:rPr>
+          <w:rFonts w:hint="eastAsia"/>
+          <w:sz w:val="30"/>
+          <w:szCs w:val="30"/>
           <w:lang w:val="en-US" w:eastAsia="zh-CN"/>
         </w:rPr>
         <w:fldChar w:fldCharType="separate"/>
@@ -1092,59 +1290,59 @@
       <w:r>
         <w:rPr>
           <w:rFonts w:hint="eastAsia"/>
-          <w:sz w:val="28"/>
-          <w:szCs w:val="28"/>
-          <w:lang w:val="en-US" w:eastAsia="zh-CN"/>
-        </w:rPr>
-        <w:t>2.2、操作报表</w:t>
-      </w:r>
-      <w:r>
-        <w:rPr>
-          <w:sz w:val="28"/>
-          <w:szCs w:val="28"/>
+          <w:sz w:val="30"/>
+          <w:szCs w:val="30"/>
+          <w:lang w:val="en-US" w:eastAsia="zh-CN"/>
+        </w:rPr>
+        <w:t>2.4、实时柱形图显示</w:t>
+      </w:r>
+      <w:r>
+        <w:rPr>
+          <w:sz w:val="30"/>
+          <w:szCs w:val="30"/>
         </w:rPr>
         <w:tab/>
       </w:r>
       <w:r>
         <w:rPr>
-          <w:sz w:val="28"/>
-          <w:szCs w:val="28"/>
+          <w:sz w:val="30"/>
+          <w:szCs w:val="30"/>
         </w:rPr>
         <w:fldChar w:fldCharType="begin"/>
       </w:r>
       <w:r>
         <w:rPr>
-          <w:sz w:val="28"/>
-          <w:szCs w:val="28"/>
-        </w:rPr>
-        <w:instrText xml:space="preserve"> PAGEREF _Toc16082 </w:instrText>
-      </w:r>
-      <w:r>
-        <w:rPr>
-          <w:sz w:val="28"/>
-          <w:szCs w:val="28"/>
+          <w:sz w:val="30"/>
+          <w:szCs w:val="30"/>
+        </w:rPr>
+        <w:instrText xml:space="preserve"> PAGEREF _Toc12510 </w:instrText>
+      </w:r>
+      <w:r>
+        <w:rPr>
+          <w:sz w:val="30"/>
+          <w:szCs w:val="30"/>
         </w:rPr>
         <w:fldChar w:fldCharType="separate"/>
       </w:r>
       <w:r>
         <w:rPr>
-          <w:sz w:val="28"/>
-          <w:szCs w:val="28"/>
-        </w:rPr>
-        <w:t>6</w:t>
-      </w:r>
-      <w:r>
-        <w:rPr>
-          <w:sz w:val="28"/>
-          <w:szCs w:val="28"/>
+          <w:sz w:val="30"/>
+          <w:szCs w:val="30"/>
+        </w:rPr>
+        <w:t>11</w:t>
+      </w:r>
+      <w:r>
+        <w:rPr>
+          <w:sz w:val="30"/>
+          <w:szCs w:val="30"/>
         </w:rPr>
         <w:fldChar w:fldCharType="end"/>
       </w:r>
       <w:r>
         <w:rPr>
           <w:rFonts w:hint="eastAsia"/>
-          <w:sz w:val="28"/>
-          <w:szCs w:val="28"/>
+          <w:sz w:val="30"/>
+          <w:szCs w:val="30"/>
           <w:lang w:val="en-US" w:eastAsia="zh-CN"/>
         </w:rPr>
         <w:fldChar w:fldCharType="end"/>
@@ -1152,270 +1350,20 @@
     </w:p>
     <w:p>
       <w:pPr>
-        <w:pStyle w:val="4"/>
-        <w:tabs>
-          <w:tab w:val="right" w:leader="dot" w:pos="8306"/>
-        </w:tabs>
-        <w:rPr>
-          <w:sz w:val="28"/>
-          <w:szCs w:val="28"/>
-        </w:rPr>
-      </w:pPr>
-      <w:r>
-        <w:rPr>
-          <w:rFonts w:hint="eastAsia"/>
-          <w:sz w:val="28"/>
-          <w:szCs w:val="28"/>
-          <w:lang w:val="en-US" w:eastAsia="zh-CN"/>
-        </w:rPr>
-        <w:fldChar w:fldCharType="begin"/>
-      </w:r>
-      <w:r>
-        <w:rPr>
-          <w:rFonts w:hint="eastAsia"/>
-          <w:sz w:val="28"/>
-          <w:szCs w:val="28"/>
-          <w:lang w:val="en-US" w:eastAsia="zh-CN"/>
-        </w:rPr>
-        <w:instrText xml:space="preserve"> HYPERLINK \l _Toc32499 </w:instrText>
-      </w:r>
-      <w:r>
-        <w:rPr>
-          <w:rFonts w:hint="eastAsia"/>
-          <w:sz w:val="28"/>
-          <w:szCs w:val="28"/>
-          <w:lang w:val="en-US" w:eastAsia="zh-CN"/>
-        </w:rPr>
-        <w:fldChar w:fldCharType="separate"/>
-      </w:r>
-      <w:r>
-        <w:rPr>
-          <w:rFonts w:hint="eastAsia"/>
-          <w:sz w:val="28"/>
-          <w:szCs w:val="28"/>
-          <w:lang w:val="en-US" w:eastAsia="zh-CN"/>
-        </w:rPr>
-        <w:t>2.3、实时表格显示</w:t>
-      </w:r>
-      <w:r>
-        <w:rPr>
-          <w:sz w:val="28"/>
-          <w:szCs w:val="28"/>
-        </w:rPr>
-        <w:tab/>
-      </w:r>
-      <w:r>
-        <w:rPr>
-          <w:sz w:val="28"/>
-          <w:szCs w:val="28"/>
-        </w:rPr>
-        <w:fldChar w:fldCharType="begin"/>
-      </w:r>
-      <w:r>
-        <w:rPr>
-          <w:sz w:val="28"/>
-          <w:szCs w:val="28"/>
-        </w:rPr>
-        <w:instrText xml:space="preserve"> PAGEREF _Toc32499 </w:instrText>
-      </w:r>
-      <w:r>
-        <w:rPr>
-          <w:sz w:val="28"/>
-          <w:szCs w:val="28"/>
-        </w:rPr>
-        <w:fldChar w:fldCharType="separate"/>
-      </w:r>
-      <w:r>
-        <w:rPr>
-          <w:sz w:val="28"/>
-          <w:szCs w:val="28"/>
-        </w:rPr>
-        <w:t>7</w:t>
-      </w:r>
-      <w:r>
-        <w:rPr>
-          <w:sz w:val="28"/>
-          <w:szCs w:val="28"/>
+        <w:rPr>
+          <w:rFonts w:hint="eastAsia"/>
+          <w:lang w:val="en-US" w:eastAsia="zh-CN"/>
+        </w:rPr>
+      </w:pPr>
+      <w:r>
+        <w:rPr>
+          <w:rFonts w:hint="eastAsia"/>
+          <w:sz w:val="30"/>
+          <w:szCs w:val="30"/>
+          <w:lang w:val="en-US" w:eastAsia="zh-CN"/>
         </w:rPr>
         <w:fldChar w:fldCharType="end"/>
       </w:r>
-      <w:r>
-        <w:rPr>
-          <w:rFonts w:hint="eastAsia"/>
-          <w:sz w:val="28"/>
-          <w:szCs w:val="28"/>
-          <w:lang w:val="en-US" w:eastAsia="zh-CN"/>
-        </w:rPr>
-        <w:fldChar w:fldCharType="end"/>
-      </w:r>
-    </w:p>
-    <w:p>
-      <w:pPr>
-        <w:pStyle w:val="4"/>
-        <w:tabs>
-          <w:tab w:val="right" w:leader="dot" w:pos="8306"/>
-        </w:tabs>
-        <w:rPr>
-          <w:rFonts w:hint="eastAsia"/>
-          <w:sz w:val="28"/>
-          <w:szCs w:val="28"/>
-          <w:lang w:val="en-US" w:eastAsia="zh-CN"/>
-        </w:rPr>
-      </w:pPr>
-      <w:r>
-        <w:rPr>
-          <w:rFonts w:hint="eastAsia"/>
-          <w:sz w:val="28"/>
-          <w:szCs w:val="28"/>
-          <w:lang w:val="en-US" w:eastAsia="zh-CN"/>
-        </w:rPr>
-        <w:fldChar w:fldCharType="begin"/>
-      </w:r>
-      <w:r>
-        <w:rPr>
-          <w:rFonts w:hint="eastAsia"/>
-          <w:sz w:val="28"/>
-          <w:szCs w:val="28"/>
-          <w:lang w:val="en-US" w:eastAsia="zh-CN"/>
-        </w:rPr>
-        <w:instrText xml:space="preserve"> HYPERLINK \l _Toc17367 </w:instrText>
-      </w:r>
-      <w:r>
-        <w:rPr>
-          <w:rFonts w:hint="eastAsia"/>
-          <w:sz w:val="28"/>
-          <w:szCs w:val="28"/>
-          <w:lang w:val="en-US" w:eastAsia="zh-CN"/>
-        </w:rPr>
-        <w:fldChar w:fldCharType="separate"/>
-      </w:r>
-      <w:r>
-        <w:rPr>
-          <w:rFonts w:hint="eastAsia"/>
-          <w:sz w:val="28"/>
-          <w:szCs w:val="28"/>
-          <w:lang w:val="en-US" w:eastAsia="zh-CN"/>
-        </w:rPr>
-        <w:t>2.4、实时柱形图显示</w:t>
-      </w:r>
-      <w:r>
-        <w:rPr>
-          <w:sz w:val="28"/>
-          <w:szCs w:val="28"/>
-        </w:rPr>
-        <w:tab/>
-      </w:r>
-      <w:r>
-        <w:rPr>
-          <w:sz w:val="28"/>
-          <w:szCs w:val="28"/>
-        </w:rPr>
-        <w:fldChar w:fldCharType="begin"/>
-      </w:r>
-      <w:r>
-        <w:rPr>
-          <w:sz w:val="28"/>
-          <w:szCs w:val="28"/>
-        </w:rPr>
-        <w:instrText xml:space="preserve"> PAGEREF _Toc17367 </w:instrText>
-      </w:r>
-      <w:r>
-        <w:rPr>
-          <w:sz w:val="28"/>
-          <w:szCs w:val="28"/>
-        </w:rPr>
-        <w:fldChar w:fldCharType="separate"/>
-      </w:r>
-      <w:r>
-        <w:rPr>
-          <w:sz w:val="28"/>
-          <w:szCs w:val="28"/>
-        </w:rPr>
-        <w:t>8</w:t>
-      </w:r>
-      <w:r>
-        <w:rPr>
-          <w:sz w:val="28"/>
-          <w:szCs w:val="28"/>
-        </w:rPr>
-        <w:fldChar w:fldCharType="end"/>
-      </w:r>
-      <w:r>
-        <w:rPr>
-          <w:rFonts w:hint="eastAsia"/>
-          <w:sz w:val="28"/>
-          <w:szCs w:val="28"/>
-          <w:lang w:val="en-US" w:eastAsia="zh-CN"/>
-        </w:rPr>
-        <w:fldChar w:fldCharType="end"/>
-      </w:r>
-    </w:p>
-    <w:p>
-      <w:pPr>
-        <w:rPr>
-          <w:rFonts w:hint="eastAsia"/>
-          <w:sz w:val="28"/>
-          <w:szCs w:val="28"/>
-          <w:lang w:val="en-US" w:eastAsia="zh-CN"/>
-        </w:rPr>
-      </w:pPr>
-    </w:p>
-    <w:p>
-      <w:pPr>
-        <w:rPr>
-          <w:rFonts w:hint="eastAsia"/>
-          <w:sz w:val="28"/>
-          <w:szCs w:val="28"/>
-          <w:lang w:val="en-US" w:eastAsia="zh-CN"/>
-        </w:rPr>
-      </w:pPr>
-    </w:p>
-    <w:p>
-      <w:pPr>
-        <w:rPr>
-          <w:rFonts w:hint="eastAsia"/>
-          <w:sz w:val="28"/>
-          <w:szCs w:val="28"/>
-          <w:lang w:val="en-US" w:eastAsia="zh-CN"/>
-        </w:rPr>
-      </w:pPr>
-    </w:p>
-    <w:p>
-      <w:pPr>
-        <w:rPr>
-          <w:rFonts w:hint="eastAsia"/>
-          <w:sz w:val="28"/>
-          <w:szCs w:val="28"/>
-          <w:lang w:val="en-US" w:eastAsia="zh-CN"/>
-        </w:rPr>
-      </w:pPr>
-    </w:p>
-    <w:p>
-      <w:pPr>
-        <w:rPr>
-          <w:rFonts w:hint="eastAsia"/>
-          <w:sz w:val="28"/>
-          <w:szCs w:val="28"/>
-          <w:lang w:val="en-US" w:eastAsia="zh-CN"/>
-        </w:rPr>
-      </w:pPr>
-    </w:p>
-    <w:p>
-      <w:pPr>
-        <w:rPr>
-          <w:rFonts w:hint="eastAsia"/>
-          <w:lang w:val="en-US" w:eastAsia="zh-CN"/>
-        </w:rPr>
-      </w:pPr>
-      <w:r>
-        <w:rPr>
-          <w:rFonts w:hint="eastAsia"/>
-          <w:sz w:val="28"/>
-          <w:szCs w:val="28"/>
-          <w:lang w:val="en-US" w:eastAsia="zh-CN"/>
-        </w:rPr>
-        <w:fldChar w:fldCharType="end"/>
-      </w:r>
     </w:p>
     <w:p>
       <w:pPr>
@@ -1430,7 +1378,7 @@
           <w:lang w:val="en-US" w:eastAsia="zh-CN"/>
         </w:rPr>
       </w:pPr>
-      <w:bookmarkStart w:id="0" w:name="_Toc2660"/>
+      <w:bookmarkStart w:id="0" w:name="_Toc678"/>
       <w:r>
         <w:rPr>
           <w:rFonts w:hint="eastAsia"/>
@@ -1455,7 +1403,7 @@
           <w:lang w:val="en-US" w:eastAsia="zh-CN"/>
         </w:rPr>
       </w:pPr>
-      <w:bookmarkStart w:id="1" w:name="_Toc25430"/>
+      <w:bookmarkStart w:id="1" w:name="_Toc19669"/>
       <w:r>
         <w:rPr>
           <w:rFonts w:hint="eastAsia"/>
@@ -1585,8 +1533,6 @@
           </wp:inline>
         </w:drawing>
       </w:r>
-      <w:bookmarkStart w:id="14" w:name="_GoBack"/>
-      <w:bookmarkEnd w:id="14"/>
     </w:p>
     <w:p>
       <w:pPr>
@@ -1615,7 +1561,7 @@
           <w:lang w:val="en-US" w:eastAsia="zh-CN"/>
         </w:rPr>
       </w:pPr>
-      <w:bookmarkStart w:id="2" w:name="_Toc3904"/>
+      <w:bookmarkStart w:id="2" w:name="_Toc27680"/>
       <w:r>
         <w:rPr>
           <w:rFonts w:hint="eastAsia"/>
@@ -1649,9 +1595,9 @@
       <w:r>
         <w:drawing>
           <wp:inline distT="0" distB="0" distL="114300" distR="114300">
-            <wp:extent cx="5270500" cy="2041525"/>
-            <wp:effectExtent l="0" t="0" r="6350" b="15875"/>
-            <wp:docPr id="2" name="图片 2"/>
+            <wp:extent cx="5268595" cy="2456815"/>
+            <wp:effectExtent l="0" t="0" r="8255" b="635"/>
+            <wp:docPr id="28" name="图片 2"/>
             <wp:cNvGraphicFramePr>
               <a:graphicFrameLocks xmlns:a="http://schemas.openxmlformats.org/drawingml/2006/main" noChangeAspect="1"/>
             </wp:cNvGraphicFramePr>
@@ -1659,7 +1605,7 @@
               <a:graphicData uri="http://schemas.openxmlformats.org/drawingml/2006/picture">
                 <pic:pic xmlns:pic="http://schemas.openxmlformats.org/drawingml/2006/picture">
                   <pic:nvPicPr>
-                    <pic:cNvPr id="2" name="图片 2"/>
+                    <pic:cNvPr id="28" name="图片 2"/>
                     <pic:cNvPicPr>
                       <a:picLocks noChangeAspect="1"/>
                     </pic:cNvPicPr>
@@ -1673,7 +1619,7 @@
                   <pic:spPr>
                     <a:xfrm>
                       <a:off x="0" y="0"/>
-                      <a:ext cx="5270500" cy="2041525"/>
+                      <a:ext cx="5268595" cy="2456815"/>
                     </a:xfrm>
                     <a:prstGeom prst="rect">
                       <a:avLst/>
@@ -1725,7 +1671,7 @@
         </w:rPr>
         <w:t xml:space="preserve"> </w:t>
       </w:r>
-      <w:bookmarkStart w:id="3" w:name="_Toc19061"/>
+      <w:bookmarkStart w:id="3" w:name="_Toc30510"/>
       <w:r>
         <w:rPr>
           <w:rFonts w:hint="eastAsia"/>
@@ -1762,7 +1708,7 @@
           <w:lang w:val="en-US" w:eastAsia="zh-CN"/>
         </w:rPr>
       </w:pPr>
-      <w:bookmarkStart w:id="4" w:name="_Toc29294"/>
+      <w:bookmarkStart w:id="4" w:name="_Toc13288"/>
       <w:r>
         <w:rPr>
           <w:rFonts w:hint="eastAsia"/>
@@ -1795,41 +1741,95 @@
         </w:rPr>
         <w:t xml:space="preserve"> </w:t>
       </w:r>
-      <w:bookmarkStart w:id="5" w:name="_Toc27244"/>
-      <w:r>
-        <w:rPr>
-          <w:rFonts w:hint="eastAsia"/>
-          <w:sz w:val="30"/>
-          <w:szCs w:val="30"/>
-          <w:lang w:val="en-US" w:eastAsia="zh-CN"/>
-        </w:rPr>
-        <w:t>1、“管理”菜单下面分“人员管理”和“站位表管理”</w:t>
+      <w:bookmarkStart w:id="5" w:name="_Toc23036"/>
+      <w:r>
+        <w:rPr>
+          <w:rFonts w:hint="eastAsia"/>
+          <w:sz w:val="30"/>
+          <w:szCs w:val="30"/>
+          <w:lang w:val="en-US" w:eastAsia="zh-CN"/>
+        </w:rPr>
+        <w:t>1、“管理”菜单下面分“人员管理”、“站位表管理”</w:t>
       </w:r>
       <w:bookmarkEnd w:id="5"/>
-    </w:p>
-    <w:p>
-      <w:pPr>
-        <w:numPr>
-          <w:ilvl w:val="0"/>
-          <w:numId w:val="0"/>
-        </w:numPr>
-        <w:rPr>
-          <w:rFonts w:hint="eastAsia"/>
-          <w:lang w:val="en-US" w:eastAsia="zh-CN"/>
-        </w:rPr>
-      </w:pPr>
-    </w:p>
-    <w:p>
-      <w:pPr>
-        <w:numPr>
-          <w:ilvl w:val="0"/>
-          <w:numId w:val="0"/>
-        </w:numPr>
-        <w:rPr>
-          <w:rFonts w:hint="eastAsia"/>
-          <w:lang w:val="en-US" w:eastAsia="zh-CN"/>
-        </w:rPr>
-      </w:pPr>
+      <w:r>
+        <w:rPr>
+          <w:rFonts w:hint="eastAsia"/>
+          <w:sz w:val="30"/>
+          <w:szCs w:val="30"/>
+          <w:lang w:val="en-US" w:eastAsia="zh-CN"/>
+        </w:rPr>
+        <w:t>和报警页面管理。</w:t>
+      </w:r>
+      <w:bookmarkStart w:id="16" w:name="_GoBack"/>
+      <w:bookmarkEnd w:id="16"/>
+    </w:p>
+    <w:p>
+      <w:pPr>
+        <w:numPr>
+          <w:ilvl w:val="0"/>
+          <w:numId w:val="0"/>
+        </w:numPr>
+        <w:rPr>
+          <w:rFonts w:hint="eastAsia"/>
+          <w:lang w:val="en-US" w:eastAsia="zh-CN"/>
+        </w:rPr>
+      </w:pPr>
+    </w:p>
+    <w:p>
+      <w:pPr>
+        <w:numPr>
+          <w:ilvl w:val="0"/>
+          <w:numId w:val="0"/>
+        </w:numPr>
+        <w:rPr>
+          <w:rFonts w:hint="eastAsia"/>
+          <w:lang w:val="en-US" w:eastAsia="zh-CN"/>
+        </w:rPr>
+      </w:pPr>
+      <w:r>
+        <w:drawing>
+          <wp:inline distT="0" distB="0" distL="114300" distR="114300">
+            <wp:extent cx="2105025" cy="2114550"/>
+            <wp:effectExtent l="0" t="0" r="9525" b="0"/>
+            <wp:docPr id="29" name="图片 3"/>
+            <wp:cNvGraphicFramePr>
+              <a:graphicFrameLocks xmlns:a="http://schemas.openxmlformats.org/drawingml/2006/main" noChangeAspect="1"/>
+            </wp:cNvGraphicFramePr>
+            <a:graphic xmlns:a="http://schemas.openxmlformats.org/drawingml/2006/main">
+              <a:graphicData uri="http://schemas.openxmlformats.org/drawingml/2006/picture">
+                <pic:pic xmlns:pic="http://schemas.openxmlformats.org/drawingml/2006/picture">
+                  <pic:nvPicPr>
+                    <pic:cNvPr id="29" name="图片 3"/>
+                    <pic:cNvPicPr>
+                      <a:picLocks noChangeAspect="1"/>
+                    </pic:cNvPicPr>
+                  </pic:nvPicPr>
+                  <pic:blipFill>
+                    <a:blip r:embed="rId6"/>
+                    <a:stretch>
+                      <a:fillRect/>
+                    </a:stretch>
+                  </pic:blipFill>
+                  <pic:spPr>
+                    <a:xfrm>
+                      <a:off x="0" y="0"/>
+                      <a:ext cx="2105025" cy="2114550"/>
+                    </a:xfrm>
+                    <a:prstGeom prst="rect">
+                      <a:avLst/>
+                    </a:prstGeom>
+                    <a:noFill/>
+                    <a:ln w="9525">
+                      <a:noFill/>
+                    </a:ln>
+                  </pic:spPr>
+                </pic:pic>
+              </a:graphicData>
+            </a:graphic>
+          </wp:inline>
+        </w:drawing>
+      </w:r>
       <w:r>
         <w:rPr>
           <w:sz w:val="21"/>
@@ -2047,12 +2047,20 @@
           </mc:Fallback>
         </mc:AlternateContent>
       </w:r>
+    </w:p>
+    <w:p>
+      <w:pPr>
+        <w:numPr>
+          <w:ilvl w:val="0"/>
+          <w:numId w:val="0"/>
+        </w:numPr>
+      </w:pPr>
       <w:r>
         <w:drawing>
           <wp:inline distT="0" distB="0" distL="114300" distR="114300">
-            <wp:extent cx="2200275" cy="1752600"/>
-            <wp:effectExtent l="0" t="0" r="9525" b="0"/>
-            <wp:docPr id="3" name="图片 3"/>
+            <wp:extent cx="5268595" cy="2456815"/>
+            <wp:effectExtent l="0" t="0" r="8255" b="635"/>
+            <wp:docPr id="30" name="图片 4"/>
             <wp:cNvGraphicFramePr>
               <a:graphicFrameLocks xmlns:a="http://schemas.openxmlformats.org/drawingml/2006/main" noChangeAspect="1"/>
             </wp:cNvGraphicFramePr>
@@ -2060,13 +2068,13 @@
               <a:graphicData uri="http://schemas.openxmlformats.org/drawingml/2006/picture">
                 <pic:pic xmlns:pic="http://schemas.openxmlformats.org/drawingml/2006/picture">
                   <pic:nvPicPr>
-                    <pic:cNvPr id="3" name="图片 3"/>
+                    <pic:cNvPr id="30" name="图片 4"/>
                     <pic:cNvPicPr>
                       <a:picLocks noChangeAspect="1"/>
                     </pic:cNvPicPr>
                   </pic:nvPicPr>
                   <pic:blipFill>
-                    <a:blip r:embed="rId6"/>
+                    <a:blip r:embed="rId7"/>
                     <a:stretch>
                       <a:fillRect/>
                     </a:stretch>
@@ -2074,7 +2082,7 @@
                   <pic:spPr>
                     <a:xfrm>
                       <a:off x="0" y="0"/>
-                      <a:ext cx="2200275" cy="1752600"/>
+                      <a:ext cx="5268595" cy="2456815"/>
                     </a:xfrm>
                     <a:prstGeom prst="rect">
                       <a:avLst/>
@@ -2097,57 +2105,6 @@
           <w:ilvl w:val="0"/>
           <w:numId w:val="0"/>
         </w:numPr>
-      </w:pPr>
-      <w:r>
-        <w:drawing>
-          <wp:inline distT="0" distB="0" distL="114300" distR="114300">
-            <wp:extent cx="5273675" cy="2179320"/>
-            <wp:effectExtent l="0" t="0" r="3175" b="11430"/>
-            <wp:docPr id="6" name="图片 4"/>
-            <wp:cNvGraphicFramePr>
-              <a:graphicFrameLocks xmlns:a="http://schemas.openxmlformats.org/drawingml/2006/main" noChangeAspect="1"/>
-            </wp:cNvGraphicFramePr>
-            <a:graphic xmlns:a="http://schemas.openxmlformats.org/drawingml/2006/main">
-              <a:graphicData uri="http://schemas.openxmlformats.org/drawingml/2006/picture">
-                <pic:pic xmlns:pic="http://schemas.openxmlformats.org/drawingml/2006/picture">
-                  <pic:nvPicPr>
-                    <pic:cNvPr id="6" name="图片 4"/>
-                    <pic:cNvPicPr>
-                      <a:picLocks noChangeAspect="1"/>
-                    </pic:cNvPicPr>
-                  </pic:nvPicPr>
-                  <pic:blipFill>
-                    <a:blip r:embed="rId7"/>
-                    <a:stretch>
-                      <a:fillRect/>
-                    </a:stretch>
-                  </pic:blipFill>
-                  <pic:spPr>
-                    <a:xfrm>
-                      <a:off x="0" y="0"/>
-                      <a:ext cx="5273675" cy="2179320"/>
-                    </a:xfrm>
-                    <a:prstGeom prst="rect">
-                      <a:avLst/>
-                    </a:prstGeom>
-                    <a:noFill/>
-                    <a:ln w="9525">
-                      <a:noFill/>
-                    </a:ln>
-                  </pic:spPr>
-                </pic:pic>
-              </a:graphicData>
-            </a:graphic>
-          </wp:inline>
-        </w:drawing>
-      </w:r>
-    </w:p>
-    <w:p>
-      <w:pPr>
-        <w:numPr>
-          <w:ilvl w:val="0"/>
-          <w:numId w:val="0"/>
-        </w:numPr>
         <w:rPr>
           <w:rFonts w:hint="eastAsia"/>
           <w:lang w:val="en-US" w:eastAsia="zh-CN"/>
@@ -2168,7 +2125,7 @@
           <w:lang w:val="en-US" w:eastAsia="zh-CN"/>
         </w:rPr>
       </w:pPr>
-      <w:bookmarkStart w:id="6" w:name="_Toc31908"/>
+      <w:bookmarkStart w:id="6" w:name="_Toc12585"/>
       <w:r>
         <w:rPr>
           <w:rFonts w:hint="eastAsia"/>
@@ -2309,6 +2266,159 @@
           <w:numId w:val="0"/>
         </w:numPr>
         <w:ind w:firstLine="420" w:firstLineChars="0"/>
+        <w:rPr>
+          <w:rFonts w:hint="eastAsia"/>
+          <w:sz w:val="24"/>
+          <w:szCs w:val="24"/>
+          <w:lang w:val="en-US" w:eastAsia="zh-CN"/>
+        </w:rPr>
+      </w:pPr>
+      <w:r>
+        <w:rPr>
+          <w:rFonts w:hint="eastAsia"/>
+          <w:sz w:val="24"/>
+          <w:szCs w:val="24"/>
+          <w:lang w:val="en-US" w:eastAsia="zh-CN"/>
+        </w:rPr>
+        <w:t>工号输入框以及姓名输入框具备自动补全功能，如下图所示</w:t>
+      </w:r>
+    </w:p>
+    <w:p>
+      <w:pPr>
+        <w:numPr>
+          <w:ilvl w:val="0"/>
+          <w:numId w:val="0"/>
+        </w:numPr>
+        <w:ind w:firstLine="420" w:firstLineChars="0"/>
+      </w:pPr>
+      <w:r>
+        <w:drawing>
+          <wp:inline distT="0" distB="0" distL="114300" distR="114300">
+            <wp:extent cx="2332990" cy="1334770"/>
+            <wp:effectExtent l="0" t="0" r="10160" b="17780"/>
+            <wp:docPr id="1" name="图片 1"/>
+            <wp:cNvGraphicFramePr>
+              <a:graphicFrameLocks xmlns:a="http://schemas.openxmlformats.org/drawingml/2006/main" noChangeAspect="1"/>
+            </wp:cNvGraphicFramePr>
+            <a:graphic xmlns:a="http://schemas.openxmlformats.org/drawingml/2006/main">
+              <a:graphicData uri="http://schemas.openxmlformats.org/drawingml/2006/picture">
+                <pic:pic xmlns:pic="http://schemas.openxmlformats.org/drawingml/2006/picture">
+                  <pic:nvPicPr>
+                    <pic:cNvPr id="1" name="图片 1"/>
+                    <pic:cNvPicPr>
+                      <a:picLocks noChangeAspect="1"/>
+                    </pic:cNvPicPr>
+                  </pic:nvPicPr>
+                  <pic:blipFill>
+                    <a:blip r:embed="rId9"/>
+                    <a:stretch>
+                      <a:fillRect/>
+                    </a:stretch>
+                  </pic:blipFill>
+                  <pic:spPr>
+                    <a:xfrm>
+                      <a:off x="0" y="0"/>
+                      <a:ext cx="2332990" cy="1334770"/>
+                    </a:xfrm>
+                    <a:prstGeom prst="rect">
+                      <a:avLst/>
+                    </a:prstGeom>
+                    <a:noFill/>
+                    <a:ln w="9525">
+                      <a:noFill/>
+                    </a:ln>
+                  </pic:spPr>
+                </pic:pic>
+              </a:graphicData>
+            </a:graphic>
+          </wp:inline>
+        </w:drawing>
+      </w:r>
+      <w:r>
+        <w:rPr>
+          <w:rFonts w:hint="eastAsia"/>
+          <w:lang w:val="en-US" w:eastAsia="zh-CN"/>
+        </w:rPr>
+        <w:t xml:space="preserve"> </w:t>
+      </w:r>
+      <w:r>
+        <w:drawing>
+          <wp:inline distT="0" distB="0" distL="114300" distR="114300">
+            <wp:extent cx="2494280" cy="1132840"/>
+            <wp:effectExtent l="0" t="0" r="1270" b="10160"/>
+            <wp:docPr id="24" name="图片 2"/>
+            <wp:cNvGraphicFramePr>
+              <a:graphicFrameLocks xmlns:a="http://schemas.openxmlformats.org/drawingml/2006/main" noChangeAspect="1"/>
+            </wp:cNvGraphicFramePr>
+            <a:graphic xmlns:a="http://schemas.openxmlformats.org/drawingml/2006/main">
+              <a:graphicData uri="http://schemas.openxmlformats.org/drawingml/2006/picture">
+                <pic:pic xmlns:pic="http://schemas.openxmlformats.org/drawingml/2006/picture">
+                  <pic:nvPicPr>
+                    <pic:cNvPr id="24" name="图片 2"/>
+                    <pic:cNvPicPr>
+                      <a:picLocks noChangeAspect="1"/>
+                    </pic:cNvPicPr>
+                  </pic:nvPicPr>
+                  <pic:blipFill>
+                    <a:blip r:embed="rId10"/>
+                    <a:stretch>
+                      <a:fillRect/>
+                    </a:stretch>
+                  </pic:blipFill>
+                  <pic:spPr>
+                    <a:xfrm>
+                      <a:off x="0" y="0"/>
+                      <a:ext cx="2494280" cy="1132840"/>
+                    </a:xfrm>
+                    <a:prstGeom prst="rect">
+                      <a:avLst/>
+                    </a:prstGeom>
+                    <a:noFill/>
+                    <a:ln w="9525">
+                      <a:noFill/>
+                    </a:ln>
+                  </pic:spPr>
+                </pic:pic>
+              </a:graphicData>
+            </a:graphic>
+          </wp:inline>
+        </w:drawing>
+      </w:r>
+    </w:p>
+    <w:p>
+      <w:pPr>
+        <w:numPr>
+          <w:ilvl w:val="0"/>
+          <w:numId w:val="0"/>
+        </w:numPr>
+        <w:ind w:firstLine="420" w:firstLineChars="0"/>
+      </w:pPr>
+    </w:p>
+    <w:p>
+      <w:pPr>
+        <w:numPr>
+          <w:ilvl w:val="0"/>
+          <w:numId w:val="0"/>
+        </w:numPr>
+        <w:ind w:firstLine="420" w:firstLineChars="0"/>
+      </w:pPr>
+      <w:r>
+        <w:rPr>
+          <w:rFonts w:hint="eastAsia"/>
+          <w:sz w:val="24"/>
+          <w:szCs w:val="24"/>
+          <w:lang w:val="en-US" w:eastAsia="zh-CN"/>
+        </w:rPr>
+        <w:t>点击出现的选项框的其中一条时，页面就对应出现所选项所对应的员工信息</w:t>
+      </w:r>
+    </w:p>
+    <w:p>
+      <w:pPr>
+        <w:numPr>
+          <w:ilvl w:val="0"/>
+          <w:numId w:val="0"/>
+        </w:numPr>
+        <w:ind w:firstLine="420" w:firstLineChars="0"/>
         <w:outlineLvl w:val="3"/>
         <w:rPr>
           <w:rFonts w:hint="eastAsia"/>
@@ -2374,7 +2484,7 @@
                     </pic:cNvPicPr>
                   </pic:nvPicPr>
                   <pic:blipFill>
-                    <a:blip r:embed="rId9"/>
+                    <a:blip r:embed="rId11"/>
                     <a:stretch>
                       <a:fillRect/>
                     </a:stretch>
@@ -2499,7 +2609,7 @@
                     </pic:cNvPicPr>
                   </pic:nvPicPr>
                   <pic:blipFill>
-                    <a:blip r:embed="rId10"/>
+                    <a:blip r:embed="rId12"/>
                     <a:stretch>
                       <a:fillRect/>
                     </a:stretch>
@@ -2571,7 +2681,7 @@
                     </pic:cNvPicPr>
                   </pic:nvPicPr>
                   <pic:blipFill>
-                    <a:blip r:embed="rId11"/>
+                    <a:blip r:embed="rId13"/>
                     <a:stretch>
                       <a:fillRect/>
                     </a:stretch>
@@ -2651,7 +2761,7 @@
                     </pic:cNvPicPr>
                   </pic:nvPicPr>
                   <pic:blipFill>
-                    <a:blip r:embed="rId12"/>
+                    <a:blip r:embed="rId14"/>
                     <a:stretch>
                       <a:fillRect/>
                     </a:stretch>
@@ -2745,7 +2855,7 @@
           <w:lang w:val="en-US" w:eastAsia="zh-CN"/>
         </w:rPr>
       </w:pPr>
-      <w:bookmarkStart w:id="7" w:name="_Toc14741"/>
+      <w:bookmarkStart w:id="7" w:name="_Toc29908"/>
       <w:r>
         <w:rPr>
           <w:rFonts w:hint="eastAsia"/>
@@ -2832,7 +2942,7 @@
                     </pic:cNvPicPr>
                   </pic:nvPicPr>
                   <pic:blipFill>
-                    <a:blip r:embed="rId13"/>
+                    <a:blip r:embed="rId15"/>
                     <a:stretch>
                       <a:fillRect/>
                     </a:stretch>
@@ -2863,6 +2973,157 @@
           <w:ilvl w:val="0"/>
           <w:numId w:val="0"/>
         </w:numPr>
+        <w:rPr>
+          <w:rFonts w:hint="eastAsia"/>
+          <w:sz w:val="28"/>
+          <w:szCs w:val="28"/>
+          <w:lang w:val="en-US" w:eastAsia="zh-CN"/>
+        </w:rPr>
+      </w:pPr>
+      <w:r>
+        <w:rPr>
+          <w:rFonts w:hint="eastAsia"/>
+          <w:lang w:val="en-US" w:eastAsia="zh-CN"/>
+        </w:rPr>
+        <w:t xml:space="preserve">  </w:t>
+      </w:r>
+      <w:r>
+        <w:rPr>
+          <w:rFonts w:hint="eastAsia"/>
+          <w:sz w:val="28"/>
+          <w:szCs w:val="28"/>
+          <w:lang w:val="en-US" w:eastAsia="zh-CN"/>
+        </w:rPr>
+        <w:t>查询功能提供自动补全功能，如下图所示</w:t>
+      </w:r>
+    </w:p>
+    <w:p>
+      <w:pPr>
+        <w:numPr>
+          <w:ilvl w:val="0"/>
+          <w:numId w:val="0"/>
+        </w:numPr>
+      </w:pPr>
+      <w:r>
+        <w:drawing>
+          <wp:inline distT="0" distB="0" distL="114300" distR="114300">
+            <wp:extent cx="2162175" cy="4723765"/>
+            <wp:effectExtent l="0" t="0" r="9525" b="635"/>
+            <wp:docPr id="25" name="图片 3"/>
+            <wp:cNvGraphicFramePr>
+              <a:graphicFrameLocks xmlns:a="http://schemas.openxmlformats.org/drawingml/2006/main" noChangeAspect="1"/>
+            </wp:cNvGraphicFramePr>
+            <a:graphic xmlns:a="http://schemas.openxmlformats.org/drawingml/2006/main">
+              <a:graphicData uri="http://schemas.openxmlformats.org/drawingml/2006/picture">
+                <pic:pic xmlns:pic="http://schemas.openxmlformats.org/drawingml/2006/picture">
+                  <pic:nvPicPr>
+                    <pic:cNvPr id="25" name="图片 3"/>
+                    <pic:cNvPicPr>
+                      <a:picLocks noChangeAspect="1"/>
+                    </pic:cNvPicPr>
+                  </pic:nvPicPr>
+                  <pic:blipFill>
+                    <a:blip r:embed="rId16"/>
+                    <a:stretch>
+                      <a:fillRect/>
+                    </a:stretch>
+                  </pic:blipFill>
+                  <pic:spPr>
+                    <a:xfrm>
+                      <a:off x="0" y="0"/>
+                      <a:ext cx="2162175" cy="4723765"/>
+                    </a:xfrm>
+                    <a:prstGeom prst="rect">
+                      <a:avLst/>
+                    </a:prstGeom>
+                    <a:noFill/>
+                    <a:ln w="9525">
+                      <a:noFill/>
+                    </a:ln>
+                  </pic:spPr>
+                </pic:pic>
+              </a:graphicData>
+            </a:graphic>
+          </wp:inline>
+        </w:drawing>
+      </w:r>
+      <w:r>
+        <w:rPr>
+          <w:rFonts w:hint="eastAsia"/>
+          <w:lang w:val="en-US" w:eastAsia="zh-CN"/>
+        </w:rPr>
+        <w:t xml:space="preserve">  </w:t>
+      </w:r>
+      <w:r>
+        <w:drawing>
+          <wp:inline distT="0" distB="0" distL="114300" distR="114300">
+            <wp:extent cx="2266950" cy="1333500"/>
+            <wp:effectExtent l="0" t="0" r="0" b="0"/>
+            <wp:docPr id="26" name="图片 4"/>
+            <wp:cNvGraphicFramePr>
+              <a:graphicFrameLocks xmlns:a="http://schemas.openxmlformats.org/drawingml/2006/main" noChangeAspect="1"/>
+            </wp:cNvGraphicFramePr>
+            <a:graphic xmlns:a="http://schemas.openxmlformats.org/drawingml/2006/main">
+              <a:graphicData uri="http://schemas.openxmlformats.org/drawingml/2006/picture">
+                <pic:pic xmlns:pic="http://schemas.openxmlformats.org/drawingml/2006/picture">
+                  <pic:nvPicPr>
+                    <pic:cNvPr id="26" name="图片 4"/>
+                    <pic:cNvPicPr>
+                      <a:picLocks noChangeAspect="1"/>
+                    </pic:cNvPicPr>
+                  </pic:nvPicPr>
+                  <pic:blipFill>
+                    <a:blip r:embed="rId17"/>
+                    <a:stretch>
+                      <a:fillRect/>
+                    </a:stretch>
+                  </pic:blipFill>
+                  <pic:spPr>
+                    <a:xfrm>
+                      <a:off x="0" y="0"/>
+                      <a:ext cx="2266950" cy="1333500"/>
+                    </a:xfrm>
+                    <a:prstGeom prst="rect">
+                      <a:avLst/>
+                    </a:prstGeom>
+                    <a:noFill/>
+                    <a:ln w="9525">
+                      <a:noFill/>
+                    </a:ln>
+                  </pic:spPr>
+                </pic:pic>
+              </a:graphicData>
+            </a:graphic>
+          </wp:inline>
+        </w:drawing>
+      </w:r>
+    </w:p>
+    <w:p>
+      <w:pPr>
+        <w:numPr>
+          <w:ilvl w:val="0"/>
+          <w:numId w:val="0"/>
+        </w:numPr>
+      </w:pPr>
+    </w:p>
+    <w:p>
+      <w:pPr>
+        <w:numPr>
+          <w:ilvl w:val="0"/>
+          <w:numId w:val="0"/>
+        </w:numPr>
+      </w:pPr>
+    </w:p>
+    <w:p>
+      <w:pPr>
+        <w:numPr>
+          <w:ilvl w:val="0"/>
+          <w:numId w:val="0"/>
+        </w:numPr>
+        <w:rPr>
+          <w:rFonts w:hint="eastAsia"/>
+          <w:lang w:val="en-US" w:eastAsia="zh-CN"/>
+        </w:rPr>
       </w:pPr>
     </w:p>
     <w:p>
@@ -2916,7 +3177,7 @@
                     </pic:cNvPicPr>
                   </pic:nvPicPr>
                   <pic:blipFill>
-                    <a:blip r:embed="rId14"/>
+                    <a:blip r:embed="rId18"/>
                     <a:stretch>
                       <a:fillRect/>
                     </a:stretch>
@@ -2950,14 +3211,16 @@
         <w:rPr>
           <w:rFonts w:hint="eastAsia"/>
           <w:color w:val="auto"/>
-          <w:sz w:val="21"/>
-          <w:szCs w:val="21"/>
-          <w:lang w:val="en-US" w:eastAsia="zh-CN"/>
-        </w:rPr>
-      </w:pPr>
-      <w:r>
-        <w:rPr>
-          <w:rFonts w:hint="eastAsia"/>
+          <w:sz w:val="28"/>
+          <w:szCs w:val="28"/>
+          <w:lang w:val="en-US" w:eastAsia="zh-CN"/>
+        </w:rPr>
+      </w:pPr>
+      <w:r>
+        <w:rPr>
+          <w:rFonts w:hint="eastAsia"/>
+          <w:sz w:val="28"/>
+          <w:szCs w:val="28"/>
           <w:lang w:val="en-US" w:eastAsia="zh-CN"/>
         </w:rPr>
         <w:t>选择后缀名为</w:t>
@@ -2966,8 +3229,8 @@
         <w:rPr>
           <w:rFonts w:hint="eastAsia"/>
           <w:color w:val="FF0000"/>
-          <w:sz w:val="30"/>
-          <w:szCs w:val="30"/>
+          <w:sz w:val="28"/>
+          <w:szCs w:val="28"/>
           <w:lang w:val="en-US" w:eastAsia="zh-CN"/>
         </w:rPr>
         <w:t xml:space="preserve">xls </w:t>
@@ -2976,8 +3239,8 @@
         <w:rPr>
           <w:rFonts w:hint="eastAsia"/>
           <w:color w:val="auto"/>
-          <w:sz w:val="21"/>
-          <w:szCs w:val="21"/>
+          <w:sz w:val="28"/>
+          <w:szCs w:val="28"/>
           <w:lang w:val="en-US" w:eastAsia="zh-CN"/>
         </w:rPr>
         <w:t xml:space="preserve">的文件进行上传，并选择相应的板面 </w:t>
@@ -3016,7 +3279,7 @@
                     </pic:cNvPicPr>
                   </pic:nvPicPr>
                   <pic:blipFill>
-                    <a:blip r:embed="rId15"/>
+                    <a:blip r:embed="rId19"/>
                     <a:stretch>
                       <a:fillRect/>
                     </a:stretch>
@@ -3050,8 +3313,8 @@
         <w:rPr>
           <w:rFonts w:hint="eastAsia"/>
           <w:color w:val="auto"/>
-          <w:sz w:val="21"/>
-          <w:szCs w:val="21"/>
+          <w:sz w:val="28"/>
+          <w:szCs w:val="28"/>
           <w:lang w:val="en-US" w:eastAsia="zh-CN"/>
         </w:rPr>
       </w:pPr>
@@ -3059,8 +3322,8 @@
         <w:rPr>
           <w:rFonts w:hint="eastAsia"/>
           <w:color w:val="auto"/>
-          <w:sz w:val="21"/>
-          <w:szCs w:val="21"/>
+          <w:sz w:val="28"/>
+          <w:szCs w:val="28"/>
           <w:lang w:val="en-US" w:eastAsia="zh-CN"/>
         </w:rPr>
         <w:t>上传成功会有相关提示。</w:t>
@@ -3177,7 +3440,7 @@
                     </pic:cNvPicPr>
                   </pic:nvPicPr>
                   <pic:blipFill>
-                    <a:blip r:embed="rId16"/>
+                    <a:blip r:embed="rId20"/>
                     <a:stretch>
                       <a:fillRect/>
                     </a:stretch>
@@ -3210,89 +3473,11 @@
         </w:numPr>
         <w:rPr>
           <w:rFonts w:hint="eastAsia"/>
-          <w:lang w:val="en-US" w:eastAsia="zh-CN"/>
-        </w:rPr>
-      </w:pPr>
-      <w:r>
-        <w:rPr>
-          <w:rFonts w:hint="eastAsia"/>
-          <w:lang w:val="en-US" w:eastAsia="zh-CN"/>
-        </w:rPr>
-        <w:t>选择完成点击“保存”按钮进行保存。</w:t>
-      </w:r>
-    </w:p>
-    <w:p>
-      <w:pPr>
-        <w:numPr>
-          <w:ilvl w:val="0"/>
-          <w:numId w:val="0"/>
-        </w:numPr>
-        <w:rPr>
-          <w:rFonts w:hint="eastAsia"/>
-          <w:lang w:val="en-US" w:eastAsia="zh-CN"/>
-        </w:rPr>
-      </w:pPr>
-    </w:p>
-    <w:p>
-      <w:pPr>
-        <w:numPr>
-          <w:ilvl w:val="0"/>
-          <w:numId w:val="0"/>
-        </w:numPr>
-        <w:outlineLvl w:val="1"/>
-        <w:rPr>
-          <w:rFonts w:hint="eastAsia"/>
-          <w:sz w:val="30"/>
-          <w:szCs w:val="30"/>
-          <w:lang w:val="en-US" w:eastAsia="zh-CN"/>
-        </w:rPr>
-      </w:pPr>
-      <w:bookmarkStart w:id="8" w:name="_Toc16746"/>
-      <w:r>
-        <w:rPr>
-          <w:rFonts w:hint="eastAsia"/>
-          <w:sz w:val="30"/>
-          <w:szCs w:val="30"/>
-          <w:lang w:val="en-US" w:eastAsia="zh-CN"/>
-        </w:rPr>
-        <w:t>2、报表</w:t>
-      </w:r>
-      <w:bookmarkEnd w:id="8"/>
-    </w:p>
-    <w:p>
-      <w:pPr>
-        <w:numPr>
-          <w:ilvl w:val="0"/>
-          <w:numId w:val="0"/>
-        </w:numPr>
-        <w:rPr>
-          <w:rFonts w:hint="eastAsia"/>
-          <w:lang w:val="en-US" w:eastAsia="zh-CN"/>
-        </w:rPr>
-      </w:pPr>
-      <w:r>
-        <w:rPr>
-          <w:rFonts w:hint="eastAsia"/>
-          <w:lang w:val="en-US" w:eastAsia="zh-CN"/>
-        </w:rPr>
-        <w:t>“报表”菜单下有“客户报表”、“操作报表”、“实时表格显示”，“实时柱形图显示”四个子菜单。</w:t>
-      </w:r>
-    </w:p>
-    <w:p>
-      <w:pPr>
-        <w:numPr>
-          <w:ilvl w:val="0"/>
-          <w:numId w:val="0"/>
-        </w:numPr>
-        <w:outlineLvl w:val="2"/>
-        <w:rPr>
-          <w:rFonts w:hint="eastAsia"/>
           <w:sz w:val="28"/>
           <w:szCs w:val="28"/>
           <w:lang w:val="en-US" w:eastAsia="zh-CN"/>
         </w:rPr>
       </w:pPr>
-      <w:bookmarkStart w:id="9" w:name="_Toc24991"/>
       <w:r>
         <w:rPr>
           <w:rFonts w:hint="eastAsia"/>
@@ -3300,9 +3485,533 @@
           <w:szCs w:val="28"/>
           <w:lang w:val="en-US" w:eastAsia="zh-CN"/>
         </w:rPr>
+        <w:t>选择完成点击“保存”按钮进行保存。</w:t>
+      </w:r>
+    </w:p>
+    <w:p>
+      <w:pPr>
+        <w:numPr>
+          <w:ilvl w:val="0"/>
+          <w:numId w:val="0"/>
+        </w:numPr>
+        <w:outlineLvl w:val="2"/>
+        <w:rPr>
+          <w:rFonts w:hint="eastAsia"/>
+          <w:sz w:val="28"/>
+          <w:szCs w:val="28"/>
+          <w:lang w:val="en-US" w:eastAsia="zh-CN"/>
+        </w:rPr>
+      </w:pPr>
+      <w:bookmarkStart w:id="8" w:name="_Toc7666"/>
+      <w:r>
+        <w:rPr>
+          <w:rFonts w:hint="eastAsia"/>
+          <w:sz w:val="28"/>
+          <w:szCs w:val="28"/>
+          <w:lang w:val="en-US" w:eastAsia="zh-CN"/>
+        </w:rPr>
+        <w:t>1.3报警配置页面</w:t>
+      </w:r>
+      <w:bookmarkEnd w:id="8"/>
+    </w:p>
+    <w:p>
+      <w:pPr>
+        <w:numPr>
+          <w:ilvl w:val="0"/>
+          <w:numId w:val="0"/>
+        </w:numPr>
+        <w:ind w:firstLine="420" w:firstLineChars="0"/>
+        <w:outlineLvl w:val="3"/>
+        <w:rPr>
+          <w:rFonts w:hint="eastAsia"/>
+          <w:sz w:val="28"/>
+          <w:szCs w:val="28"/>
+          <w:lang w:val="en-US" w:eastAsia="zh-CN"/>
+        </w:rPr>
+      </w:pPr>
+      <w:r>
+        <w:rPr>
+          <w:rFonts w:hint="eastAsia"/>
+          <w:sz w:val="28"/>
+          <w:szCs w:val="28"/>
+          <w:lang w:val="en-US" w:eastAsia="zh-CN"/>
+        </w:rPr>
+        <w:t>1.3.1、产线查询功能</w:t>
+      </w:r>
+    </w:p>
+    <w:p>
+      <w:pPr>
+        <w:numPr>
+          <w:ilvl w:val="0"/>
+          <w:numId w:val="0"/>
+        </w:numPr>
+        <w:ind w:firstLine="420" w:firstLineChars="0"/>
+      </w:pPr>
+      <w:r>
+        <w:drawing>
+          <wp:inline distT="0" distB="0" distL="114300" distR="114300">
+            <wp:extent cx="1266825" cy="657225"/>
+            <wp:effectExtent l="0" t="0" r="9525" b="9525"/>
+            <wp:docPr id="31" name="图片 5"/>
+            <wp:cNvGraphicFramePr>
+              <a:graphicFrameLocks xmlns:a="http://schemas.openxmlformats.org/drawingml/2006/main" noChangeAspect="1"/>
+            </wp:cNvGraphicFramePr>
+            <a:graphic xmlns:a="http://schemas.openxmlformats.org/drawingml/2006/main">
+              <a:graphicData uri="http://schemas.openxmlformats.org/drawingml/2006/picture">
+                <pic:pic xmlns:pic="http://schemas.openxmlformats.org/drawingml/2006/picture">
+                  <pic:nvPicPr>
+                    <pic:cNvPr id="31" name="图片 5"/>
+                    <pic:cNvPicPr>
+                      <a:picLocks noChangeAspect="1"/>
+                    </pic:cNvPicPr>
+                  </pic:nvPicPr>
+                  <pic:blipFill>
+                    <a:blip r:embed="rId21"/>
+                    <a:stretch>
+                      <a:fillRect/>
+                    </a:stretch>
+                  </pic:blipFill>
+                  <pic:spPr>
+                    <a:xfrm>
+                      <a:off x="0" y="0"/>
+                      <a:ext cx="1266825" cy="657225"/>
+                    </a:xfrm>
+                    <a:prstGeom prst="rect">
+                      <a:avLst/>
+                    </a:prstGeom>
+                    <a:noFill/>
+                    <a:ln w="9525">
+                      <a:noFill/>
+                    </a:ln>
+                  </pic:spPr>
+                </pic:pic>
+              </a:graphicData>
+            </a:graphic>
+          </wp:inline>
+        </w:drawing>
+      </w:r>
+    </w:p>
+    <w:p>
+      <w:pPr>
+        <w:numPr>
+          <w:ilvl w:val="0"/>
+          <w:numId w:val="0"/>
+        </w:numPr>
+        <w:ind w:firstLine="420" w:firstLineChars="0"/>
+        <w:rPr>
+          <w:rFonts w:hint="eastAsia"/>
+          <w:sz w:val="28"/>
+          <w:szCs w:val="28"/>
+          <w:lang w:val="en-US" w:eastAsia="zh-CN"/>
+        </w:rPr>
+      </w:pPr>
+      <w:r>
+        <w:rPr>
+          <w:rFonts w:hint="eastAsia"/>
+          <w:sz w:val="28"/>
+          <w:szCs w:val="28"/>
+          <w:lang w:val="en-US" w:eastAsia="zh-CN"/>
+        </w:rPr>
+        <w:t>点击该按钮后页面出现所有产线的相关信息，如下图所示</w:t>
+      </w:r>
+    </w:p>
+    <w:p>
+      <w:pPr>
+        <w:numPr>
+          <w:ilvl w:val="0"/>
+          <w:numId w:val="0"/>
+        </w:numPr>
+      </w:pPr>
+      <w:r>
+        <w:drawing>
+          <wp:inline distT="0" distB="0" distL="114300" distR="114300">
+            <wp:extent cx="5273040" cy="2024380"/>
+            <wp:effectExtent l="0" t="0" r="3810" b="13970"/>
+            <wp:docPr id="32" name="图片 6"/>
+            <wp:cNvGraphicFramePr>
+              <a:graphicFrameLocks xmlns:a="http://schemas.openxmlformats.org/drawingml/2006/main" noChangeAspect="1"/>
+            </wp:cNvGraphicFramePr>
+            <a:graphic xmlns:a="http://schemas.openxmlformats.org/drawingml/2006/main">
+              <a:graphicData uri="http://schemas.openxmlformats.org/drawingml/2006/picture">
+                <pic:pic xmlns:pic="http://schemas.openxmlformats.org/drawingml/2006/picture">
+                  <pic:nvPicPr>
+                    <pic:cNvPr id="32" name="图片 6"/>
+                    <pic:cNvPicPr>
+                      <a:picLocks noChangeAspect="1"/>
+                    </pic:cNvPicPr>
+                  </pic:nvPicPr>
+                  <pic:blipFill>
+                    <a:blip r:embed="rId22"/>
+                    <a:stretch>
+                      <a:fillRect/>
+                    </a:stretch>
+                  </pic:blipFill>
+                  <pic:spPr>
+                    <a:xfrm>
+                      <a:off x="0" y="0"/>
+                      <a:ext cx="5273040" cy="2024380"/>
+                    </a:xfrm>
+                    <a:prstGeom prst="rect">
+                      <a:avLst/>
+                    </a:prstGeom>
+                    <a:noFill/>
+                    <a:ln w="9525">
+                      <a:noFill/>
+                    </a:ln>
+                  </pic:spPr>
+                </pic:pic>
+              </a:graphicData>
+            </a:graphic>
+          </wp:inline>
+        </w:drawing>
+      </w:r>
+    </w:p>
+    <w:p>
+      <w:pPr>
+        <w:numPr>
+          <w:ilvl w:val="0"/>
+          <w:numId w:val="0"/>
+        </w:numPr>
+        <w:rPr>
+          <w:rFonts w:hint="eastAsia"/>
+          <w:sz w:val="28"/>
+          <w:szCs w:val="28"/>
+          <w:lang w:val="en-US" w:eastAsia="zh-CN"/>
+        </w:rPr>
+      </w:pPr>
+      <w:r>
+        <w:rPr>
+          <w:rFonts w:hint="eastAsia"/>
+          <w:sz w:val="28"/>
+          <w:szCs w:val="28"/>
+          <w:lang w:val="en-US" w:eastAsia="zh-CN"/>
+        </w:rPr>
+        <w:t>通过“产线查看筛选”功能可以筛选出需要查看的信息</w:t>
+      </w:r>
+    </w:p>
+    <w:p>
+      <w:pPr>
+        <w:numPr>
+          <w:ilvl w:val="0"/>
+          <w:numId w:val="0"/>
+        </w:numPr>
+        <w:rPr>
+          <w:rFonts w:hint="eastAsia"/>
+          <w:lang w:val="en-US" w:eastAsia="zh-CN"/>
+        </w:rPr>
+      </w:pPr>
+    </w:p>
+    <w:p>
+      <w:pPr>
+        <w:numPr>
+          <w:ilvl w:val="0"/>
+          <w:numId w:val="0"/>
+        </w:numPr>
+      </w:pPr>
+      <w:r>
+        <w:drawing>
+          <wp:inline distT="0" distB="0" distL="114300" distR="114300">
+            <wp:extent cx="2105025" cy="2561590"/>
+            <wp:effectExtent l="0" t="0" r="9525" b="10160"/>
+            <wp:docPr id="33" name="图片 7"/>
+            <wp:cNvGraphicFramePr>
+              <a:graphicFrameLocks xmlns:a="http://schemas.openxmlformats.org/drawingml/2006/main" noChangeAspect="1"/>
+            </wp:cNvGraphicFramePr>
+            <a:graphic xmlns:a="http://schemas.openxmlformats.org/drawingml/2006/main">
+              <a:graphicData uri="http://schemas.openxmlformats.org/drawingml/2006/picture">
+                <pic:pic xmlns:pic="http://schemas.openxmlformats.org/drawingml/2006/picture">
+                  <pic:nvPicPr>
+                    <pic:cNvPr id="33" name="图片 7"/>
+                    <pic:cNvPicPr>
+                      <a:picLocks noChangeAspect="1"/>
+                    </pic:cNvPicPr>
+                  </pic:nvPicPr>
+                  <pic:blipFill>
+                    <a:blip r:embed="rId23"/>
+                    <a:stretch>
+                      <a:fillRect/>
+                    </a:stretch>
+                  </pic:blipFill>
+                  <pic:spPr>
+                    <a:xfrm>
+                      <a:off x="0" y="0"/>
+                      <a:ext cx="2105025" cy="2561590"/>
+                    </a:xfrm>
+                    <a:prstGeom prst="rect">
+                      <a:avLst/>
+                    </a:prstGeom>
+                    <a:noFill/>
+                    <a:ln w="9525">
+                      <a:noFill/>
+                    </a:ln>
+                  </pic:spPr>
+                </pic:pic>
+              </a:graphicData>
+            </a:graphic>
+          </wp:inline>
+        </w:drawing>
+      </w:r>
+    </w:p>
+    <w:p>
+      <w:pPr>
+        <w:numPr>
+          <w:ilvl w:val="0"/>
+          <w:numId w:val="0"/>
+        </w:numPr>
+      </w:pPr>
+    </w:p>
+    <w:p>
+      <w:pPr>
+        <w:numPr>
+          <w:ilvl w:val="0"/>
+          <w:numId w:val="0"/>
+        </w:numPr>
+        <w:ind w:firstLine="420" w:firstLineChars="0"/>
+        <w:outlineLvl w:val="3"/>
+        <w:rPr>
+          <w:rFonts w:hint="eastAsia"/>
+          <w:sz w:val="28"/>
+          <w:szCs w:val="28"/>
+          <w:lang w:val="en-US" w:eastAsia="zh-CN"/>
+        </w:rPr>
+      </w:pPr>
+      <w:r>
+        <w:rPr>
+          <w:rFonts w:hint="eastAsia"/>
+          <w:sz w:val="28"/>
+          <w:szCs w:val="28"/>
+          <w:lang w:val="en-US" w:eastAsia="zh-CN"/>
+        </w:rPr>
+        <w:t>1.3.2、修改</w:t>
+      </w:r>
+    </w:p>
+    <w:p>
+      <w:pPr>
+        <w:numPr>
+          <w:ilvl w:val="0"/>
+          <w:numId w:val="0"/>
+        </w:numPr>
+        <w:ind w:firstLine="420" w:firstLineChars="0"/>
+        <w:rPr>
+          <w:rFonts w:hint="eastAsia"/>
+          <w:lang w:val="en-US" w:eastAsia="zh-CN"/>
+        </w:rPr>
+      </w:pPr>
+      <w:r>
+        <w:rPr>
+          <w:rFonts w:hint="eastAsia"/>
+          <w:lang w:val="en-US" w:eastAsia="zh-CN"/>
+        </w:rPr>
+        <w:t>可以在设置一栏对应的位置修改对应产线的报警时间，以及在报警状态一栏设置是否开启报警。</w:t>
+      </w:r>
+    </w:p>
+    <w:p>
+      <w:pPr>
+        <w:numPr>
+          <w:ilvl w:val="0"/>
+          <w:numId w:val="0"/>
+        </w:numPr>
+      </w:pPr>
+      <w:r>
+        <w:drawing>
+          <wp:inline distT="0" distB="0" distL="114300" distR="114300">
+            <wp:extent cx="4380865" cy="3818890"/>
+            <wp:effectExtent l="0" t="0" r="635" b="10160"/>
+            <wp:docPr id="34" name="图片 8"/>
+            <wp:cNvGraphicFramePr>
+              <a:graphicFrameLocks xmlns:a="http://schemas.openxmlformats.org/drawingml/2006/main" noChangeAspect="1"/>
+            </wp:cNvGraphicFramePr>
+            <a:graphic xmlns:a="http://schemas.openxmlformats.org/drawingml/2006/main">
+              <a:graphicData uri="http://schemas.openxmlformats.org/drawingml/2006/picture">
+                <pic:pic xmlns:pic="http://schemas.openxmlformats.org/drawingml/2006/picture">
+                  <pic:nvPicPr>
+                    <pic:cNvPr id="34" name="图片 8"/>
+                    <pic:cNvPicPr>
+                      <a:picLocks noChangeAspect="1"/>
+                    </pic:cNvPicPr>
+                  </pic:nvPicPr>
+                  <pic:blipFill>
+                    <a:blip r:embed="rId24"/>
+                    <a:stretch>
+                      <a:fillRect/>
+                    </a:stretch>
+                  </pic:blipFill>
+                  <pic:spPr>
+                    <a:xfrm>
+                      <a:off x="0" y="0"/>
+                      <a:ext cx="4380865" cy="3818890"/>
+                    </a:xfrm>
+                    <a:prstGeom prst="rect">
+                      <a:avLst/>
+                    </a:prstGeom>
+                    <a:noFill/>
+                    <a:ln w="9525">
+                      <a:noFill/>
+                    </a:ln>
+                  </pic:spPr>
+                </pic:pic>
+              </a:graphicData>
+            </a:graphic>
+          </wp:inline>
+        </w:drawing>
+      </w:r>
+    </w:p>
+    <w:p>
+      <w:pPr>
+        <w:numPr>
+          <w:ilvl w:val="0"/>
+          <w:numId w:val="0"/>
+        </w:numPr>
+        <w:rPr>
+          <w:rFonts w:hint="eastAsia"/>
+          <w:lang w:val="en-US" w:eastAsia="zh-CN"/>
+        </w:rPr>
+      </w:pPr>
+      <w:r>
+        <w:rPr>
+          <w:rFonts w:hint="eastAsia"/>
+          <w:lang w:val="en-US" w:eastAsia="zh-CN"/>
+        </w:rPr>
+        <w:t>修改完需要点击“保存”按钮进行保存设置，保存成功会有一个提示框。</w:t>
+      </w:r>
+    </w:p>
+    <w:p>
+      <w:pPr>
+        <w:numPr>
+          <w:ilvl w:val="0"/>
+          <w:numId w:val="0"/>
+        </w:numPr>
+        <w:rPr>
+          <w:rFonts w:hint="eastAsia"/>
+          <w:lang w:val="en-US" w:eastAsia="zh-CN"/>
+        </w:rPr>
+      </w:pPr>
+      <w:r>
+        <w:drawing>
+          <wp:inline distT="0" distB="0" distL="114300" distR="114300">
+            <wp:extent cx="4028440" cy="904875"/>
+            <wp:effectExtent l="0" t="0" r="10160" b="9525"/>
+            <wp:docPr id="35" name="图片 9"/>
+            <wp:cNvGraphicFramePr>
+              <a:graphicFrameLocks xmlns:a="http://schemas.openxmlformats.org/drawingml/2006/main" noChangeAspect="1"/>
+            </wp:cNvGraphicFramePr>
+            <a:graphic xmlns:a="http://schemas.openxmlformats.org/drawingml/2006/main">
+              <a:graphicData uri="http://schemas.openxmlformats.org/drawingml/2006/picture">
+                <pic:pic xmlns:pic="http://schemas.openxmlformats.org/drawingml/2006/picture">
+                  <pic:nvPicPr>
+                    <pic:cNvPr id="35" name="图片 9"/>
+                    <pic:cNvPicPr>
+                      <a:picLocks noChangeAspect="1"/>
+                    </pic:cNvPicPr>
+                  </pic:nvPicPr>
+                  <pic:blipFill>
+                    <a:blip r:embed="rId25"/>
+                    <a:stretch>
+                      <a:fillRect/>
+                    </a:stretch>
+                  </pic:blipFill>
+                  <pic:spPr>
+                    <a:xfrm>
+                      <a:off x="0" y="0"/>
+                      <a:ext cx="4028440" cy="904875"/>
+                    </a:xfrm>
+                    <a:prstGeom prst="rect">
+                      <a:avLst/>
+                    </a:prstGeom>
+                    <a:noFill/>
+                    <a:ln w="9525">
+                      <a:noFill/>
+                    </a:ln>
+                  </pic:spPr>
+                </pic:pic>
+              </a:graphicData>
+            </a:graphic>
+          </wp:inline>
+        </w:drawing>
+      </w:r>
+    </w:p>
+    <w:p>
+      <w:pPr>
+        <w:numPr>
+          <w:ilvl w:val="0"/>
+          <w:numId w:val="0"/>
+        </w:numPr>
+        <w:rPr>
+          <w:rFonts w:hint="eastAsia"/>
+          <w:lang w:val="en-US" w:eastAsia="zh-CN"/>
+        </w:rPr>
+      </w:pPr>
+    </w:p>
+    <w:p>
+      <w:pPr>
+        <w:numPr>
+          <w:ilvl w:val="0"/>
+          <w:numId w:val="0"/>
+        </w:numPr>
+        <w:outlineLvl w:val="1"/>
+        <w:rPr>
+          <w:rFonts w:hint="eastAsia"/>
+          <w:sz w:val="30"/>
+          <w:szCs w:val="30"/>
+          <w:lang w:val="en-US" w:eastAsia="zh-CN"/>
+        </w:rPr>
+      </w:pPr>
+      <w:bookmarkStart w:id="9" w:name="_Toc5929"/>
+      <w:r>
+        <w:rPr>
+          <w:rFonts w:hint="eastAsia"/>
+          <w:sz w:val="30"/>
+          <w:szCs w:val="30"/>
+          <w:lang w:val="en-US" w:eastAsia="zh-CN"/>
+        </w:rPr>
+        <w:t>2、报表</w:t>
+      </w:r>
+      <w:bookmarkEnd w:id="9"/>
+    </w:p>
+    <w:p>
+      <w:pPr>
+        <w:numPr>
+          <w:ilvl w:val="0"/>
+          <w:numId w:val="0"/>
+        </w:numPr>
+        <w:rPr>
+          <w:rFonts w:hint="eastAsia"/>
+          <w:lang w:val="en-US" w:eastAsia="zh-CN"/>
+        </w:rPr>
+      </w:pPr>
+      <w:r>
+        <w:rPr>
+          <w:rFonts w:hint="eastAsia"/>
+          <w:lang w:val="en-US" w:eastAsia="zh-CN"/>
+        </w:rPr>
+        <w:t>“报表”菜单下有“客户报表”、“操作报表”、“实时表格显示”，“实时柱形图显示”四个子菜单。</w:t>
+      </w:r>
+    </w:p>
+    <w:p>
+      <w:pPr>
+        <w:numPr>
+          <w:ilvl w:val="0"/>
+          <w:numId w:val="0"/>
+        </w:numPr>
+        <w:outlineLvl w:val="2"/>
+        <w:rPr>
+          <w:rFonts w:hint="eastAsia"/>
+          <w:sz w:val="28"/>
+          <w:szCs w:val="28"/>
+          <w:lang w:val="en-US" w:eastAsia="zh-CN"/>
+        </w:rPr>
+      </w:pPr>
+      <w:bookmarkStart w:id="10" w:name="_Toc6910"/>
+      <w:r>
+        <w:rPr>
+          <w:rFonts w:hint="eastAsia"/>
+          <w:sz w:val="28"/>
+          <w:szCs w:val="28"/>
+          <w:lang w:val="en-US" w:eastAsia="zh-CN"/>
+        </w:rPr>
         <w:t>2.1、客户报表</w:t>
       </w:r>
-      <w:bookmarkEnd w:id="9"/>
+      <w:bookmarkEnd w:id="10"/>
     </w:p>
     <w:p>
       <w:pPr>
@@ -3351,7 +4060,7 @@
                     </pic:cNvPicPr>
                   </pic:nvPicPr>
                   <pic:blipFill>
-                    <a:blip r:embed="rId17"/>
+                    <a:blip r:embed="rId26"/>
                     <a:stretch>
                       <a:fillRect/>
                     </a:stretch>
@@ -3446,7 +4155,7 @@
           <w:color w:val="FF0000"/>
           <w:lang w:val="en-US" w:eastAsia="zh-CN"/>
         </w:rPr>
-        <w:t>注：由于数据量可能会比较大，页面加载数据需要时间，可能需要等待几秒</w:t>
+        <w:t>注：由于数据量可能会比较大，页面加载数据需要时间，可能需要等待几秒，会弹出提醒页面</w:t>
       </w:r>
       <w:r>
         <w:rPr>
@@ -3463,12 +4172,68 @@
           <w:numId w:val="0"/>
         </w:numPr>
         <w:ind w:firstLine="420" w:firstLineChars="0"/>
+        <w:rPr>
+          <w:rFonts w:hint="eastAsia"/>
+          <w:lang w:val="en-US" w:eastAsia="zh-CN"/>
+        </w:rPr>
       </w:pPr>
       <w:r>
         <w:drawing>
           <wp:inline distT="0" distB="0" distL="114300" distR="114300">
-            <wp:extent cx="5264785" cy="2660015"/>
-            <wp:effectExtent l="0" t="0" r="12065" b="6985"/>
+            <wp:extent cx="4601210" cy="2228215"/>
+            <wp:effectExtent l="0" t="0" r="8890" b="635"/>
+            <wp:docPr id="36" name="图片 10"/>
+            <wp:cNvGraphicFramePr>
+              <a:graphicFrameLocks xmlns:a="http://schemas.openxmlformats.org/drawingml/2006/main" noChangeAspect="1"/>
+            </wp:cNvGraphicFramePr>
+            <a:graphic xmlns:a="http://schemas.openxmlformats.org/drawingml/2006/main">
+              <a:graphicData uri="http://schemas.openxmlformats.org/drawingml/2006/picture">
+                <pic:pic xmlns:pic="http://schemas.openxmlformats.org/drawingml/2006/picture">
+                  <pic:nvPicPr>
+                    <pic:cNvPr id="36" name="图片 10"/>
+                    <pic:cNvPicPr>
+                      <a:picLocks noChangeAspect="1"/>
+                    </pic:cNvPicPr>
+                  </pic:nvPicPr>
+                  <pic:blipFill>
+                    <a:blip r:embed="rId27"/>
+                    <a:stretch>
+                      <a:fillRect/>
+                    </a:stretch>
+                  </pic:blipFill>
+                  <pic:spPr>
+                    <a:xfrm>
+                      <a:off x="0" y="0"/>
+                      <a:ext cx="4601210" cy="2228215"/>
+                    </a:xfrm>
+                    <a:prstGeom prst="rect">
+                      <a:avLst/>
+                    </a:prstGeom>
+                    <a:noFill/>
+                    <a:ln w="9525">
+                      <a:noFill/>
+                    </a:ln>
+                  </pic:spPr>
+                </pic:pic>
+              </a:graphicData>
+            </a:graphic>
+          </wp:inline>
+        </w:drawing>
+      </w:r>
+    </w:p>
+    <w:p>
+      <w:pPr>
+        <w:numPr>
+          <w:ilvl w:val="0"/>
+          <w:numId w:val="0"/>
+        </w:numPr>
+        <w:ind w:firstLine="420" w:firstLineChars="0"/>
+      </w:pPr>
+      <w:r>
+        <w:drawing>
+          <wp:inline distT="0" distB="0" distL="114300" distR="114300">
+            <wp:extent cx="4761230" cy="1934845"/>
+            <wp:effectExtent l="0" t="0" r="1270" b="8255"/>
             <wp:docPr id="18" name="图片 16"/>
             <wp:cNvGraphicFramePr>
               <a:graphicFrameLocks xmlns:a="http://schemas.openxmlformats.org/drawingml/2006/main" noChangeAspect="1"/>
@@ -3483,7 +4248,7 @@
                     </pic:cNvPicPr>
                   </pic:nvPicPr>
                   <pic:blipFill>
-                    <a:blip r:embed="rId18"/>
+                    <a:blip r:embed="rId28"/>
                     <a:stretch>
                       <a:fillRect/>
                     </a:stretch>
@@ -3491,7 +4256,7 @@
                   <pic:spPr>
                     <a:xfrm>
                       <a:off x="0" y="0"/>
-                      <a:ext cx="5264785" cy="2660015"/>
+                      <a:ext cx="4761230" cy="1934845"/>
                     </a:xfrm>
                     <a:prstGeom prst="rect">
                       <a:avLst/>
@@ -3613,7 +4378,7 @@
           <w:lang w:val="en-US" w:eastAsia="zh-CN"/>
         </w:rPr>
       </w:pPr>
-      <w:bookmarkStart w:id="10" w:name="_Toc16082"/>
+      <w:bookmarkStart w:id="11" w:name="_Toc6526"/>
       <w:r>
         <w:rPr>
           <w:rFonts w:hint="eastAsia"/>
@@ -3623,7 +4388,7 @@
         </w:rPr>
         <w:t>2.2、操作报表</w:t>
       </w:r>
-      <w:bookmarkEnd w:id="10"/>
+      <w:bookmarkEnd w:id="11"/>
     </w:p>
     <w:p>
       <w:pPr>
@@ -3672,7 +4437,7 @@
                     </pic:cNvPicPr>
                   </pic:nvPicPr>
                   <pic:blipFill>
-                    <a:blip r:embed="rId19"/>
+                    <a:blip r:embed="rId29"/>
                     <a:stretch>
                       <a:fillRect/>
                     </a:stretch>
@@ -3761,7 +4526,7 @@
                     </pic:cNvPicPr>
                   </pic:nvPicPr>
                   <pic:blipFill>
-                    <a:blip r:embed="rId20"/>
+                    <a:blip r:embed="rId30"/>
                     <a:stretch>
                       <a:fillRect/>
                     </a:stretch>
@@ -3827,7 +4592,7 @@
                     </pic:cNvPicPr>
                   </pic:nvPicPr>
                   <pic:blipFill>
-                    <a:blip r:embed="rId21"/>
+                    <a:blip r:embed="rId31"/>
                     <a:stretch>
                       <a:fillRect/>
                     </a:stretch>
@@ -3932,7 +4697,7 @@
           <w:lang w:val="en-US" w:eastAsia="zh-CN"/>
         </w:rPr>
       </w:pPr>
-      <w:bookmarkStart w:id="11" w:name="_Toc32499"/>
+      <w:bookmarkStart w:id="12" w:name="_Toc14005"/>
       <w:r>
         <w:rPr>
           <w:rFonts w:hint="eastAsia"/>
@@ -3942,7 +4707,7 @@
         </w:rPr>
         <w:t>2.3、实时表格显示</w:t>
       </w:r>
-      <w:bookmarkEnd w:id="11"/>
+      <w:bookmarkEnd w:id="12"/>
     </w:p>
     <w:p>
       <w:pPr>
@@ -3991,7 +4756,7 @@
                     </pic:cNvPicPr>
                   </pic:nvPicPr>
                   <pic:blipFill>
-                    <a:blip r:embed="rId22"/>
+                    <a:blip r:embed="rId32"/>
                     <a:stretch>
                       <a:fillRect/>
                     </a:stretch>
@@ -4030,7 +4795,7 @@
           <w:lang w:val="en-US" w:eastAsia="zh-CN"/>
         </w:rPr>
       </w:pPr>
-      <w:bookmarkStart w:id="12" w:name="_Toc17367"/>
+      <w:bookmarkStart w:id="13" w:name="_Toc12510"/>
       <w:r>
         <w:rPr>
           <w:rFonts w:hint="eastAsia"/>
@@ -4040,7 +4805,7 @@
         </w:rPr>
         <w:t>2.4、实时柱形图显示</w:t>
       </w:r>
-      <w:bookmarkEnd w:id="12"/>
+      <w:bookmarkEnd w:id="13"/>
     </w:p>
     <w:p>
       <w:pPr>
@@ -4075,7 +4840,8 @@
           <w:lang w:val="en-US" w:eastAsia="zh-CN"/>
         </w:rPr>
       </w:pPr>
-      <w:bookmarkStart w:id="13" w:name="_Toc6"/>
+      <w:bookmarkStart w:id="14" w:name="_Toc6"/>
+      <w:bookmarkStart w:id="15" w:name="_Toc14634"/>
       <w:r>
         <w:drawing>
           <wp:inline distT="0" distB="0" distL="114300" distR="114300">
@@ -4095,7 +4861,7 @@
                     </pic:cNvPicPr>
                   </pic:nvPicPr>
                   <pic:blipFill>
-                    <a:blip r:embed="rId23"/>
+                    <a:blip r:embed="rId33"/>
                     <a:stretch>
                       <a:fillRect/>
                     </a:stretch>
@@ -4119,7 +4885,8 @@
           </wp:inline>
         </w:drawing>
       </w:r>
-      <w:bookmarkEnd w:id="13"/>
+      <w:bookmarkEnd w:id="14"/>
+      <w:bookmarkEnd w:id="15"/>
     </w:p>
     <w:p>
       <w:pPr>

</xml_diff>